<commit_message>
introducción a git branch y comentarios sobre merge sort en arrays ordenados
</commit_message>
<xml_diff>
--- a/Platzi/GIT:GITHUB/1. Introducción y comandos básicos en GIT/git & github.docx
+++ b/Platzi/GIT:GITHUB/1. Introducción y comandos básicos en GIT/git & github.docx
@@ -63,7 +63,26 @@
           <w:szCs w:val="20"/>
           <w:rFonts w:ascii="Times New Roman" w:eastAsia="Times New Roman" w:hAnsi="Times New Roman" w:hint="default"/>
         </w:rPr>
-        <w:t xml:space="preserve">Cuando uno inicializa GIT (con el comando git init), suceden dos cosas especialmente:</w:t>
+        <w:t xml:space="preserve">Cuando uno inicializa GIT (con el comando </w:t>
+      </w:r>
+      <w:r>
+        <w:rPr>
+          <w:b w:val="1"/>
+          <w:color w:val="auto"/>
+          <w:sz w:val="20"/>
+          <w:szCs w:val="20"/>
+          <w:rFonts w:ascii="Times New Roman" w:eastAsia="Times New Roman" w:hAnsi="Times New Roman" w:hint="default"/>
+        </w:rPr>
+        <w:t xml:space="preserve">git init</w:t>
+      </w:r>
+      <w:r>
+        <w:rPr>
+          <w:color w:val="auto"/>
+          <w:sz w:val="20"/>
+          <w:szCs w:val="20"/>
+          <w:rFonts w:ascii="Times New Roman" w:eastAsia="Times New Roman" w:hAnsi="Times New Roman" w:hint="default"/>
+        </w:rPr>
+        <w:t xml:space="preserve">), suceden dos cosas especialmente:</w:t>
       </w:r>
     </w:p>
     <w:p>
@@ -114,17 +133,17 @@
           <w:szCs w:val="20"/>
           <w:rFonts w:ascii="Times New Roman" w:eastAsia="Times New Roman" w:hAnsi="Times New Roman" w:hint="default"/>
         </w:rPr>
-        <w:t xml:space="preserve">justamente por estar situada en la memoria RAM a </w:t>
-      </w:r>
-      <w:r>
-        <w:rPr>
-          <w:i w:val="0"/>
-          <w:color w:val="auto"/>
-          <w:sz w:val="20"/>
-          <w:szCs w:val="20"/>
-          <w:rFonts w:ascii="Times New Roman" w:eastAsia="Times New Roman" w:hAnsi="Times New Roman" w:hint="default"/>
-        </w:rPr>
-        <w:t xml:space="preserve">esta area también se le conoce como: “area temporal”. Básicamente, es un area completamente desconectada </w:t>
+        <w:t xml:space="preserve">justamente por estar situada en la memoria RAM </w:t>
+      </w:r>
+      <w:r>
+        <w:rPr>
+          <w:i w:val="0"/>
+          <w:color w:val="auto"/>
+          <w:sz w:val="20"/>
+          <w:szCs w:val="20"/>
+          <w:rFonts w:ascii="Times New Roman" w:eastAsia="Times New Roman" w:hAnsi="Times New Roman" w:hint="default"/>
+        </w:rPr>
+        <w:t xml:space="preserve">a esta area también se le conoce como: “area temporal”. Básicamente, es un area completamente desconectada </w:t>
       </w:r>
       <w:r>
         <w:rPr>
@@ -1274,7 +1293,7 @@
           <w:smallCaps w:val="0"/>
           <w:rFonts w:ascii="Times New Roman" w:eastAsia="Times New Roman" w:hAnsi="Times New Roman" w:hint="default"/>
         </w:rPr>
-        <w:t xml:space="preserve">probar nuevo código, fuera de lo convencional que te pide o exige el proyecto, que podría ayudarte a encontrar </w:t>
+        <w:t xml:space="preserve">probar nuevo código, fuera de lo convencional que te pide o te exige el proyecto, que podría ayudarte a </w:t>
       </w:r>
       <w:r>
         <w:rPr>
@@ -1289,7 +1308,22 @@
           <w:smallCaps w:val="0"/>
           <w:rFonts w:ascii="Times New Roman" w:eastAsia="Times New Roman" w:hAnsi="Times New Roman" w:hint="default"/>
         </w:rPr>
-        <w:t xml:space="preserve">“por accidente” algo mejor que lo convencional)</w:t>
+        <w:t xml:space="preserve">encontrar “por accidente” algo mejor que lo normal o para probar una posible solución en sí a un problema </w:t>
+      </w:r>
+      <w:r>
+        <w:rPr>
+          <w:spacing w:val="0"/>
+          <w:vertAlign w:val="baseline"/>
+          <w:i w:val="1"/>
+          <w:b w:val="0"/>
+          <w:color w:val="auto"/>
+          <w:position w:val="0"/>
+          <w:sz w:val="20"/>
+          <w:szCs w:val="20"/>
+          <w:smallCaps w:val="0"/>
+          <w:rFonts w:ascii="Times New Roman" w:eastAsia="Times New Roman" w:hAnsi="Times New Roman" w:hint="default"/>
+        </w:rPr>
+        <w:t xml:space="preserve">planteado del que no encuentras todavía una salida concreta)</w:t>
       </w:r>
       <w:r>
         <w:rPr>
@@ -1334,22 +1368,22 @@
           <w:smallCaps w:val="0"/>
           <w:rFonts w:ascii="Times New Roman" w:eastAsia="Times New Roman" w:hAnsi="Times New Roman" w:hint="default"/>
         </w:rPr>
-        <w:t xml:space="preserve">, en las industrias a un tipo de ellas se les </w:t>
-      </w:r>
-      <w:r>
-        <w:rPr>
-          <w:spacing w:val="0"/>
-          <w:vertAlign w:val="baseline"/>
-          <w:i w:val="0"/>
-          <w:b w:val="0"/>
-          <w:color w:val="auto"/>
-          <w:position w:val="0"/>
-          <w:sz w:val="20"/>
-          <w:szCs w:val="20"/>
-          <w:smallCaps w:val="0"/>
-          <w:rFonts w:ascii="Times New Roman" w:eastAsia="Times New Roman" w:hAnsi="Times New Roman" w:hint="default"/>
-        </w:rPr>
-        <w:t xml:space="preserve">conoce como:</w:t>
+        <w:t xml:space="preserve">, en las industrias a un tipo </w:t>
+      </w:r>
+      <w:r>
+        <w:rPr>
+          <w:spacing w:val="0"/>
+          <w:vertAlign w:val="baseline"/>
+          <w:i w:val="0"/>
+          <w:b w:val="0"/>
+          <w:color w:val="auto"/>
+          <w:position w:val="0"/>
+          <w:sz w:val="20"/>
+          <w:szCs w:val="20"/>
+          <w:smallCaps w:val="0"/>
+          <w:rFonts w:ascii="Times New Roman" w:eastAsia="Times New Roman" w:hAnsi="Times New Roman" w:hint="default"/>
+        </w:rPr>
+        <w:t xml:space="preserve">de ellas se les conoce como:</w:t>
       </w:r>
       <w:r>
         <w:rPr>
@@ -1439,142 +1473,82 @@
           <w:smallCaps w:val="0"/>
           <w:rFonts w:ascii="Times New Roman" w:eastAsia="Times New Roman" w:hAnsi="Times New Roman" w:hint="default"/>
         </w:rPr>
-        <w:t xml:space="preserve"> que sirven para arreglar un bug de la versión actual de nuestra rama </w:t>
-      </w:r>
-      <w:r>
-        <w:rPr>
-          <w:spacing w:val="0"/>
-          <w:vertAlign w:val="baseline"/>
-          <w:i w:val="0"/>
-          <w:b w:val="0"/>
-          <w:color w:val="auto"/>
-          <w:position w:val="0"/>
-          <w:sz w:val="20"/>
-          <w:szCs w:val="20"/>
-          <w:smallCaps w:val="0"/>
-          <w:rFonts w:ascii="Times New Roman" w:eastAsia="Times New Roman" w:hAnsi="Times New Roman" w:hint="default"/>
-        </w:rPr>
-        <w:t xml:space="preserve">principal, sin estropear en absoluto todo el trabajo que ya se lleva hecho en ella (para cuidar el trabajo que ya </w:t>
-      </w:r>
-      <w:r>
-        <w:rPr>
-          <w:spacing w:val="0"/>
-          <w:vertAlign w:val="baseline"/>
-          <w:i w:val="0"/>
-          <w:b w:val="0"/>
-          <w:color w:val="auto"/>
-          <w:position w:val="0"/>
-          <w:sz w:val="20"/>
-          <w:szCs w:val="20"/>
-          <w:smallCaps w:val="0"/>
-          <w:rFonts w:ascii="Times New Roman" w:eastAsia="Times New Roman" w:hAnsi="Times New Roman" w:hint="default"/>
-        </w:rPr>
-        <w:t xml:space="preserve">tenemos hecho en código precisamente); entonces, todos los errores a los que nos expongamos, posiblemente, </w:t>
-      </w:r>
-      <w:r>
-        <w:rPr>
-          <w:spacing w:val="0"/>
-          <w:vertAlign w:val="baseline"/>
-          <w:i w:val="0"/>
-          <w:b w:val="0"/>
-          <w:color w:val="auto"/>
-          <w:position w:val="0"/>
-          <w:sz w:val="20"/>
-          <w:szCs w:val="20"/>
-          <w:smallCaps w:val="0"/>
-          <w:rFonts w:ascii="Times New Roman" w:eastAsia="Times New Roman" w:hAnsi="Times New Roman" w:hint="default"/>
-        </w:rPr>
-        <w:t xml:space="preserve">en el intento de resolución de nuestro bug... que se queden y se den, con toda tranquilidad, en la rama </w:t>
-      </w:r>
-      <w:r>
-        <w:rPr>
-          <w:spacing w:val="0"/>
-          <w:vertAlign w:val="baseline"/>
-          <w:i w:val="0"/>
-          <w:b w:val="0"/>
-          <w:color w:val="auto"/>
-          <w:position w:val="0"/>
-          <w:sz w:val="20"/>
-          <w:szCs w:val="20"/>
-          <w:smallCaps w:val="0"/>
-          <w:rFonts w:ascii="Times New Roman" w:eastAsia="Times New Roman" w:hAnsi="Times New Roman" w:hint="default"/>
-        </w:rPr>
-        <w:t xml:space="preserve">experimental. Cuando ya por fin hayamos podido encontrar, en dicha rama experimental, la resolución de </w:t>
-      </w:r>
-      <w:r>
-        <w:rPr>
-          <w:spacing w:val="0"/>
-          <w:vertAlign w:val="baseline"/>
-          <w:i w:val="0"/>
-          <w:b w:val="0"/>
-          <w:color w:val="auto"/>
-          <w:position w:val="0"/>
-          <w:sz w:val="20"/>
-          <w:szCs w:val="20"/>
-          <w:smallCaps w:val="0"/>
-          <w:rFonts w:ascii="Times New Roman" w:eastAsia="Times New Roman" w:hAnsi="Times New Roman" w:hint="default"/>
-        </w:rPr>
-        <w:t xml:space="preserve">problema a nuestro bug, luego de desordenarlo todo sin mosquearnos por eso (no hay nada de qué preocuparse, </w:t>
-      </w:r>
-      <w:r>
-        <w:rPr>
-          <w:spacing w:val="0"/>
-          <w:vertAlign w:val="baseline"/>
-          <w:i w:val="0"/>
-          <w:b w:val="0"/>
-          <w:color w:val="auto"/>
-          <w:position w:val="0"/>
-          <w:sz w:val="20"/>
-          <w:szCs w:val="20"/>
-          <w:smallCaps w:val="0"/>
-          <w:rFonts w:ascii="Times New Roman" w:eastAsia="Times New Roman" w:hAnsi="Times New Roman" w:hint="default"/>
-        </w:rPr>
-        <w:t xml:space="preserve">para eso se creo esta rama); bueno, ahí sí podrá unir la rama experimental, su última versión, a la versión última </w:t>
-      </w:r>
-      <w:r>
-        <w:rPr>
-          <w:spacing w:val="0"/>
-          <w:vertAlign w:val="baseline"/>
-          <w:i w:val="0"/>
-          <w:b w:val="0"/>
-          <w:color w:val="auto"/>
-          <w:position w:val="0"/>
-          <w:sz w:val="20"/>
-          <w:szCs w:val="20"/>
-          <w:smallCaps w:val="0"/>
-          <w:rFonts w:ascii="Times New Roman" w:eastAsia="Times New Roman" w:hAnsi="Times New Roman" w:hint="default"/>
-        </w:rPr>
-        <w:t xml:space="preserve">de la rama </w:t>
-      </w:r>
-      <w:r>
-        <w:rPr>
-          <w:spacing w:val="0"/>
-          <w:vertAlign w:val="baseline"/>
-          <w:i w:val="1"/>
-          <w:b w:val="0"/>
-          <w:color w:val="auto"/>
-          <w:position w:val="0"/>
-          <w:sz w:val="20"/>
-          <w:szCs w:val="20"/>
-          <w:smallCaps w:val="0"/>
-          <w:rFonts w:ascii="Times New Roman" w:eastAsia="Times New Roman" w:hAnsi="Times New Roman" w:hint="default"/>
-        </w:rPr>
-        <w:t xml:space="preserve">master. </w:t>
-      </w:r>
-      <w:r>
-        <w:rPr>
-          <w:spacing w:val="0"/>
-          <w:vertAlign w:val="baseline"/>
-          <w:i w:val="0"/>
-          <w:b w:val="0"/>
-          <w:color w:val="auto"/>
-          <w:position w:val="0"/>
-          <w:sz w:val="20"/>
-          <w:szCs w:val="20"/>
-          <w:smallCaps w:val="0"/>
-          <w:rFonts w:ascii="Times New Roman" w:eastAsia="Times New Roman" w:hAnsi="Times New Roman" w:hint="default"/>
-        </w:rPr>
-        <w:t xml:space="preserve">Ya entre poco dejaremos claro cuál es el comando qué se encarga de unir las ramas.</w:t>
+        <w:t xml:space="preserve"> que sirven para arreglar un bug de la versión actual de </w:t>
+      </w:r>
+      <w:r>
+        <w:rPr>
+          <w:spacing w:val="0"/>
+          <w:vertAlign w:val="baseline"/>
+          <w:i w:val="0"/>
+          <w:b w:val="0"/>
+          <w:color w:val="auto"/>
+          <w:position w:val="0"/>
+          <w:sz w:val="20"/>
+          <w:szCs w:val="20"/>
+          <w:smallCaps w:val="0"/>
+          <w:rFonts w:ascii="Times New Roman" w:eastAsia="Times New Roman" w:hAnsi="Times New Roman" w:hint="default"/>
+        </w:rPr>
+        <w:t xml:space="preserve">nuestra rama principal, sin estropear en absoluto todo el trabajo que ya se lleva hecho en ella (para cuidar el </w:t>
+      </w:r>
+      <w:r>
+        <w:rPr>
+          <w:spacing w:val="0"/>
+          <w:vertAlign w:val="baseline"/>
+          <w:i w:val="0"/>
+          <w:b w:val="0"/>
+          <w:color w:val="auto"/>
+          <w:position w:val="0"/>
+          <w:sz w:val="20"/>
+          <w:szCs w:val="20"/>
+          <w:smallCaps w:val="0"/>
+          <w:rFonts w:ascii="Times New Roman" w:eastAsia="Times New Roman" w:hAnsi="Times New Roman" w:hint="default"/>
+        </w:rPr>
+        <w:t xml:space="preserve">trabajo que ya tenemos hecho en código precisamente); entonces, todos los errores a los que nos expongamos, </w:t>
+      </w:r>
+      <w:r>
+        <w:rPr>
+          <w:spacing w:val="0"/>
+          <w:vertAlign w:val="baseline"/>
+          <w:i w:val="0"/>
+          <w:b w:val="0"/>
+          <w:color w:val="auto"/>
+          <w:position w:val="0"/>
+          <w:sz w:val="20"/>
+          <w:szCs w:val="20"/>
+          <w:smallCaps w:val="0"/>
+          <w:rFonts w:ascii="Times New Roman" w:eastAsia="Times New Roman" w:hAnsi="Times New Roman" w:hint="default"/>
+        </w:rPr>
+        <w:t xml:space="preserve">posiblemente, en el intento de resolución de nuestro bug... que se queden y se den, con toda tranquilidad, en la </w:t>
+      </w:r>
+      <w:r>
+        <w:rPr>
+          <w:spacing w:val="0"/>
+          <w:vertAlign w:val="baseline"/>
+          <w:i w:val="0"/>
+          <w:b w:val="0"/>
+          <w:color w:val="auto"/>
+          <w:position w:val="0"/>
+          <w:sz w:val="20"/>
+          <w:szCs w:val="20"/>
+          <w:smallCaps w:val="0"/>
+          <w:rFonts w:ascii="Times New Roman" w:eastAsia="Times New Roman" w:hAnsi="Times New Roman" w:hint="default"/>
+        </w:rPr>
+        <w:t xml:space="preserve">rama experimental. Cuando ya por fin hayamos podido encontrar, en dicha rama experimental, la resolución de </w:t>
+      </w:r>
+      <w:r>
+        <w:rPr>
+          <w:spacing w:val="0"/>
+          <w:vertAlign w:val="baseline"/>
+          <w:i w:val="0"/>
+          <w:b w:val="0"/>
+          <w:color w:val="auto"/>
+          <w:position w:val="0"/>
+          <w:sz w:val="20"/>
+          <w:szCs w:val="20"/>
+          <w:smallCaps w:val="0"/>
+          <w:rFonts w:ascii="Times New Roman" w:eastAsia="Times New Roman" w:hAnsi="Times New Roman" w:hint="default"/>
+        </w:rPr>
+        <w:t xml:space="preserve">problema a nuestro bug, luego de desordenarlo todo sin mosquearnos por eso </w:t>
       </w:r>
     </w:p>
     <w:p>
@@ -1591,6 +1565,7 @@
           <w:spacing w:val="0"/>
           <w:vertAlign w:val="baseline"/>
           <w:i w:val="0"/>
+          <w:b w:val="0"/>
           <w:color w:val="auto"/>
           <w:position w:val="0"/>
           <w:sz w:val="20"/>
@@ -1615,177 +1590,67 @@
           <w:smallCaps w:val="0"/>
           <w:rFonts w:ascii="Times New Roman" w:eastAsia="Times New Roman" w:hAnsi="Times New Roman" w:hint="default"/>
         </w:rPr>
-        <w:t xml:space="preserve">Caso aparte, si está trabajando en equipo, cada integrante del mismo puede trabajar su parte en ramas diferentes;</w:t>
-      </w:r>
-      <w:r>
-        <w:rPr>
-          <w:spacing w:val="0"/>
-          <w:vertAlign w:val="baseline"/>
-          <w:i w:val="0"/>
-          <w:color w:val="auto"/>
-          <w:position w:val="0"/>
-          <w:sz w:val="20"/>
-          <w:szCs w:val="20"/>
-          <w:smallCaps w:val="0"/>
-          <w:rFonts w:ascii="Times New Roman" w:eastAsia="Times New Roman" w:hAnsi="Times New Roman" w:hint="default"/>
-        </w:rPr>
-        <w:t xml:space="preserve"> </w:t>
-      </w:r>
-      <w:r>
-        <w:rPr>
-          <w:spacing w:val="0"/>
-          <w:vertAlign w:val="baseline"/>
-          <w:i w:val="0"/>
-          <w:color w:val="auto"/>
-          <w:position w:val="0"/>
-          <w:sz w:val="20"/>
-          <w:szCs w:val="20"/>
-          <w:smallCaps w:val="0"/>
-          <w:rFonts w:ascii="Times New Roman" w:eastAsia="Times New Roman" w:hAnsi="Times New Roman" w:hint="default"/>
-        </w:rPr>
-        <w:t xml:space="preserve">y, al final, cuando cada integrante ya tenga la edición definitiva de su parte (de cada sub-rama derivada de la </w:t>
-      </w:r>
-      <w:r>
-        <w:rPr>
-          <w:spacing w:val="0"/>
-          <w:vertAlign w:val="baseline"/>
-          <w:i w:val="0"/>
-          <w:color w:val="auto"/>
-          <w:position w:val="0"/>
-          <w:sz w:val="20"/>
-          <w:szCs w:val="20"/>
-          <w:smallCaps w:val="0"/>
-          <w:rFonts w:ascii="Times New Roman" w:eastAsia="Times New Roman" w:hAnsi="Times New Roman" w:hint="default"/>
-        </w:rPr>
-        <w:t xml:space="preserve">rama master); entonces, ahí puede unir todas las sub-ramas a la rama principal </w:t>
+        <w:t xml:space="preserve">(no hay nada de qué preocuparse, para eso se creo esta rama); bueno, ahí sí podrá unir la rama experimental, su </w:t>
+      </w:r>
+      <w:r>
+        <w:rPr>
+          <w:spacing w:val="0"/>
+          <w:vertAlign w:val="baseline"/>
+          <w:i w:val="0"/>
+          <w:b w:val="0"/>
+          <w:color w:val="auto"/>
+          <w:position w:val="0"/>
+          <w:sz w:val="20"/>
+          <w:szCs w:val="20"/>
+          <w:smallCaps w:val="0"/>
+          <w:rFonts w:ascii="Times New Roman" w:eastAsia="Times New Roman" w:hAnsi="Times New Roman" w:hint="default"/>
+        </w:rPr>
+        <w:t xml:space="preserve">última versión, a la versión última de la rama </w:t>
       </w:r>
       <w:r>
         <w:rPr>
           <w:spacing w:val="0"/>
           <w:vertAlign w:val="baseline"/>
           <w:i w:val="1"/>
-          <w:color w:val="auto"/>
-          <w:position w:val="0"/>
-          <w:sz w:val="20"/>
-          <w:szCs w:val="20"/>
-          <w:smallCaps w:val="0"/>
-          <w:rFonts w:ascii="Times New Roman" w:eastAsia="Times New Roman" w:hAnsi="Times New Roman" w:hint="default"/>
-        </w:rPr>
-        <w:t xml:space="preserve">master, </w:t>
-      </w:r>
-      <w:r>
-        <w:rPr>
-          <w:spacing w:val="0"/>
-          <w:vertAlign w:val="baseline"/>
-          <w:i w:val="0"/>
-          <w:color w:val="auto"/>
-          <w:position w:val="0"/>
-          <w:sz w:val="20"/>
-          <w:szCs w:val="20"/>
-          <w:smallCaps w:val="0"/>
-          <w:rFonts w:ascii="Times New Roman" w:eastAsia="Times New Roman" w:hAnsi="Times New Roman" w:hint="default"/>
-        </w:rPr>
-        <w:t xml:space="preserve">logrando así que todos los </w:t>
-      </w:r>
-      <w:r>
-        <w:rPr>
-          <w:spacing w:val="0"/>
-          <w:vertAlign w:val="baseline"/>
-          <w:i w:val="0"/>
-          <w:color w:val="auto"/>
-          <w:position w:val="0"/>
-          <w:sz w:val="20"/>
-          <w:szCs w:val="20"/>
-          <w:smallCaps w:val="0"/>
-          <w:rFonts w:ascii="Times New Roman" w:eastAsia="Times New Roman" w:hAnsi="Times New Roman" w:hint="default"/>
-        </w:rPr>
-        <w:t xml:space="preserve">avances definitivos de cada compañero de trabajo estén unidos a un proyecto final. En general, esta unión entre </w:t>
-      </w:r>
-      <w:r>
-        <w:rPr>
-          <w:spacing w:val="0"/>
-          <w:vertAlign w:val="baseline"/>
-          <w:i w:val="0"/>
-          <w:color w:val="auto"/>
-          <w:position w:val="0"/>
-          <w:sz w:val="20"/>
-          <w:szCs w:val="20"/>
-          <w:smallCaps w:val="0"/>
-          <w:rFonts w:ascii="Times New Roman" w:eastAsia="Times New Roman" w:hAnsi="Times New Roman" w:hint="default"/>
-        </w:rPr>
-        <w:t xml:space="preserve">los avances de las sub-ramas y la rama </w:t>
-      </w:r>
-      <w:r>
-        <w:rPr>
-          <w:spacing w:val="0"/>
-          <w:vertAlign w:val="baseline"/>
-          <w:i w:val="1"/>
-          <w:color w:val="auto"/>
-          <w:position w:val="0"/>
-          <w:sz w:val="20"/>
-          <w:szCs w:val="20"/>
-          <w:smallCaps w:val="0"/>
-          <w:rFonts w:ascii="Times New Roman" w:eastAsia="Times New Roman" w:hAnsi="Times New Roman" w:hint="default"/>
-        </w:rPr>
-        <w:t xml:space="preserve">master </w:t>
-      </w:r>
-      <w:r>
-        <w:rPr>
-          <w:spacing w:val="0"/>
-          <w:vertAlign w:val="baseline"/>
-          <w:i w:val="0"/>
-          <w:color w:val="auto"/>
-          <w:position w:val="0"/>
-          <w:sz w:val="20"/>
-          <w:szCs w:val="20"/>
-          <w:smallCaps w:val="0"/>
-          <w:rFonts w:ascii="Times New Roman" w:eastAsia="Times New Roman" w:hAnsi="Times New Roman" w:hint="default"/>
-        </w:rPr>
-        <w:t xml:space="preserve">se hace por medio de un comando que se llama: </w:t>
-      </w:r>
-      <w:r>
-        <w:rPr>
-          <w:spacing w:val="0"/>
-          <w:vertAlign w:val="baseline"/>
-          <w:i w:val="0"/>
-          <w:b w:val="1"/>
-          <w:color w:val="auto"/>
-          <w:position w:val="0"/>
-          <w:sz w:val="20"/>
-          <w:szCs w:val="20"/>
-          <w:smallCaps w:val="0"/>
-          <w:rFonts w:ascii="Times New Roman" w:eastAsia="Times New Roman" w:hAnsi="Times New Roman" w:hint="default"/>
-        </w:rPr>
-        <w:t>“git</w:t>
-      </w:r>
-      <w:r>
-        <w:rPr>
-          <w:spacing w:val="0"/>
-          <w:vertAlign w:val="baseline"/>
-          <w:i w:val="0"/>
-          <w:color w:val="auto"/>
-          <w:position w:val="0"/>
-          <w:sz w:val="20"/>
-          <w:szCs w:val="20"/>
-          <w:smallCaps w:val="0"/>
-          <w:rFonts w:ascii="Times New Roman" w:eastAsia="Times New Roman" w:hAnsi="Times New Roman" w:hint="default"/>
-        </w:rPr>
-        <w:t xml:space="preserve"> </w:t>
-      </w:r>
-      <w:r>
-        <w:rPr>
-          <w:spacing w:val="0"/>
-          <w:vertAlign w:val="baseline"/>
-          <w:i w:val="0"/>
-          <w:b w:val="1"/>
-          <w:color w:val="auto"/>
-          <w:position w:val="0"/>
-          <w:sz w:val="20"/>
-          <w:szCs w:val="20"/>
-          <w:smallCaps w:val="0"/>
-          <w:rFonts w:ascii="Times New Roman" w:eastAsia="Times New Roman" w:hAnsi="Times New Roman" w:hint="default"/>
-        </w:rPr>
-        <w:t>merge”.</w:t>
+          <w:b w:val="0"/>
+          <w:color w:val="auto"/>
+          <w:position w:val="0"/>
+          <w:sz w:val="20"/>
+          <w:szCs w:val="20"/>
+          <w:smallCaps w:val="0"/>
+          <w:rFonts w:ascii="Times New Roman" w:eastAsia="Times New Roman" w:hAnsi="Times New Roman" w:hint="default"/>
+        </w:rPr>
+        <w:t xml:space="preserve">master. </w:t>
+      </w:r>
+      <w:r>
+        <w:rPr>
+          <w:spacing w:val="0"/>
+          <w:vertAlign w:val="baseline"/>
+          <w:i w:val="0"/>
+          <w:b w:val="0"/>
+          <w:color w:val="auto"/>
+          <w:position w:val="0"/>
+          <w:sz w:val="20"/>
+          <w:szCs w:val="20"/>
+          <w:smallCaps w:val="0"/>
+          <w:rFonts w:ascii="Times New Roman" w:eastAsia="Times New Roman" w:hAnsi="Times New Roman" w:hint="default"/>
+        </w:rPr>
+        <w:t xml:space="preserve">Ya entre poco dejaremos claro cuál es el comando qué se </w:t>
+      </w:r>
+      <w:r>
+        <w:rPr>
+          <w:spacing w:val="0"/>
+          <w:vertAlign w:val="baseline"/>
+          <w:i w:val="0"/>
+          <w:b w:val="0"/>
+          <w:color w:val="auto"/>
+          <w:position w:val="0"/>
+          <w:sz w:val="20"/>
+          <w:szCs w:val="20"/>
+          <w:smallCaps w:val="0"/>
+          <w:rFonts w:ascii="Times New Roman" w:eastAsia="Times New Roman" w:hAnsi="Times New Roman" w:hint="default"/>
+        </w:rPr>
+        <w:t xml:space="preserve">encarga de unir las ramas.</w:t>
       </w:r>
     </w:p>
     <w:p>
@@ -1818,42 +1683,141 @@
           <w:spacing w:val="0"/>
           <w:vertAlign w:val="baseline"/>
           <w:i w:val="0"/>
-          <w:color w:val="auto"/>
-          <w:position w:val="0"/>
-          <w:sz w:val="20"/>
-          <w:szCs w:val="20"/>
-          <w:smallCaps w:val="0"/>
-          <w:rFonts w:ascii="Times New Roman" w:eastAsia="Times New Roman" w:hAnsi="Times New Roman" w:hint="default"/>
-        </w:rPr>
-        <w:t xml:space="preserve">tip: Si por ejemplo me gustaría ver la totalidad de los cambios (en términos de copias de seguridad o “commits”, </w:t>
-      </w:r>
-      <w:r>
-        <w:rPr>
-          <w:spacing w:val="0"/>
-          <w:vertAlign w:val="baseline"/>
-          <w:i w:val="0"/>
-          <w:color w:val="auto"/>
-          <w:position w:val="0"/>
-          <w:sz w:val="20"/>
-          <w:szCs w:val="20"/>
-          <w:smallCaps w:val="0"/>
-          <w:rFonts w:ascii="Times New Roman" w:eastAsia="Times New Roman" w:hAnsi="Times New Roman" w:hint="default"/>
-        </w:rPr>
-        <w:t xml:space="preserve">solamente. Sin irse a más detalles) que he hecho sobre una carpeta, o fichero en especifico; podríamos ejecutar </w:t>
-      </w:r>
-      <w:r>
-        <w:rPr>
-          <w:spacing w:val="0"/>
-          <w:vertAlign w:val="baseline"/>
-          <w:i w:val="0"/>
-          <w:color w:val="auto"/>
-          <w:position w:val="0"/>
-          <w:sz w:val="20"/>
-          <w:szCs w:val="20"/>
-          <w:smallCaps w:val="0"/>
-          <w:rFonts w:ascii="Times New Roman" w:eastAsia="Times New Roman" w:hAnsi="Times New Roman" w:hint="default"/>
-        </w:rPr>
-        <w:t xml:space="preserve">el siguiente comando: </w:t>
+          <w:b w:val="0"/>
+          <w:color w:val="auto"/>
+          <w:position w:val="0"/>
+          <w:sz w:val="20"/>
+          <w:szCs w:val="20"/>
+          <w:smallCaps w:val="0"/>
+          <w:rFonts w:ascii="Times New Roman" w:eastAsia="Times New Roman" w:hAnsi="Times New Roman" w:hint="default"/>
+        </w:rPr>
+        <w:t xml:space="preserve">Caso aparte, si está trabajando en equipo, cada integrante del mismo puede trabajar su parte en ramas diferentes;</w:t>
+      </w:r>
+      <w:r>
+        <w:rPr>
+          <w:spacing w:val="0"/>
+          <w:vertAlign w:val="baseline"/>
+          <w:i w:val="0"/>
+          <w:color w:val="auto"/>
+          <w:position w:val="0"/>
+          <w:sz w:val="20"/>
+          <w:szCs w:val="20"/>
+          <w:smallCaps w:val="0"/>
+          <w:rFonts w:ascii="Times New Roman" w:eastAsia="Times New Roman" w:hAnsi="Times New Roman" w:hint="default"/>
+        </w:rPr>
+        <w:t xml:space="preserve"> </w:t>
+      </w:r>
+      <w:r>
+        <w:rPr>
+          <w:spacing w:val="0"/>
+          <w:vertAlign w:val="baseline"/>
+          <w:i w:val="0"/>
+          <w:color w:val="auto"/>
+          <w:position w:val="0"/>
+          <w:sz w:val="20"/>
+          <w:szCs w:val="20"/>
+          <w:smallCaps w:val="0"/>
+          <w:rFonts w:ascii="Times New Roman" w:eastAsia="Times New Roman" w:hAnsi="Times New Roman" w:hint="default"/>
+        </w:rPr>
+        <w:t xml:space="preserve">y, al final, cuando cada integrante ya tenga la edición definitiva de su parte (de cada sub-rama derivada de la </w:t>
+      </w:r>
+      <w:r>
+        <w:rPr>
+          <w:spacing w:val="0"/>
+          <w:vertAlign w:val="baseline"/>
+          <w:i w:val="0"/>
+          <w:color w:val="auto"/>
+          <w:position w:val="0"/>
+          <w:sz w:val="20"/>
+          <w:szCs w:val="20"/>
+          <w:smallCaps w:val="0"/>
+          <w:rFonts w:ascii="Times New Roman" w:eastAsia="Times New Roman" w:hAnsi="Times New Roman" w:hint="default"/>
+        </w:rPr>
+        <w:t xml:space="preserve">rama master); entonces, ahí puede unir todas las sub-ramas a la rama principal </w:t>
+      </w:r>
+      <w:r>
+        <w:rPr>
+          <w:spacing w:val="0"/>
+          <w:vertAlign w:val="baseline"/>
+          <w:i w:val="1"/>
+          <w:color w:val="auto"/>
+          <w:position w:val="0"/>
+          <w:sz w:val="20"/>
+          <w:szCs w:val="20"/>
+          <w:smallCaps w:val="0"/>
+          <w:rFonts w:ascii="Times New Roman" w:eastAsia="Times New Roman" w:hAnsi="Times New Roman" w:hint="default"/>
+        </w:rPr>
+        <w:t xml:space="preserve">master, </w:t>
+      </w:r>
+      <w:r>
+        <w:rPr>
+          <w:spacing w:val="0"/>
+          <w:vertAlign w:val="baseline"/>
+          <w:i w:val="0"/>
+          <w:color w:val="auto"/>
+          <w:position w:val="0"/>
+          <w:sz w:val="20"/>
+          <w:szCs w:val="20"/>
+          <w:smallCaps w:val="0"/>
+          <w:rFonts w:ascii="Times New Roman" w:eastAsia="Times New Roman" w:hAnsi="Times New Roman" w:hint="default"/>
+        </w:rPr>
+        <w:t xml:space="preserve">logrando así que todos los </w:t>
+      </w:r>
+      <w:r>
+        <w:rPr>
+          <w:spacing w:val="0"/>
+          <w:vertAlign w:val="baseline"/>
+          <w:i w:val="0"/>
+          <w:color w:val="auto"/>
+          <w:position w:val="0"/>
+          <w:sz w:val="20"/>
+          <w:szCs w:val="20"/>
+          <w:smallCaps w:val="0"/>
+          <w:rFonts w:ascii="Times New Roman" w:eastAsia="Times New Roman" w:hAnsi="Times New Roman" w:hint="default"/>
+        </w:rPr>
+        <w:t xml:space="preserve">avances definitivos de cada compañero de trabajo estén unidos a un proyecto final. En general, esta unión entre </w:t>
+      </w:r>
+      <w:r>
+        <w:rPr>
+          <w:spacing w:val="0"/>
+          <w:vertAlign w:val="baseline"/>
+          <w:i w:val="0"/>
+          <w:color w:val="auto"/>
+          <w:position w:val="0"/>
+          <w:sz w:val="20"/>
+          <w:szCs w:val="20"/>
+          <w:smallCaps w:val="0"/>
+          <w:rFonts w:ascii="Times New Roman" w:eastAsia="Times New Roman" w:hAnsi="Times New Roman" w:hint="default"/>
+        </w:rPr>
+        <w:t xml:space="preserve">los avances de las sub-ramas y la rama </w:t>
+      </w:r>
+      <w:r>
+        <w:rPr>
+          <w:spacing w:val="0"/>
+          <w:vertAlign w:val="baseline"/>
+          <w:i w:val="1"/>
+          <w:color w:val="auto"/>
+          <w:position w:val="0"/>
+          <w:sz w:val="20"/>
+          <w:szCs w:val="20"/>
+          <w:smallCaps w:val="0"/>
+          <w:rFonts w:ascii="Times New Roman" w:eastAsia="Times New Roman" w:hAnsi="Times New Roman" w:hint="default"/>
+        </w:rPr>
+        <w:t xml:space="preserve">master </w:t>
+      </w:r>
+      <w:r>
+        <w:rPr>
+          <w:spacing w:val="0"/>
+          <w:vertAlign w:val="baseline"/>
+          <w:i w:val="0"/>
+          <w:color w:val="auto"/>
+          <w:position w:val="0"/>
+          <w:sz w:val="20"/>
+          <w:szCs w:val="20"/>
+          <w:smallCaps w:val="0"/>
+          <w:rFonts w:ascii="Times New Roman" w:eastAsia="Times New Roman" w:hAnsi="Times New Roman" w:hint="default"/>
+        </w:rPr>
+        <w:t xml:space="preserve">se hace por medio de un comando que se llama: </w:t>
       </w:r>
       <w:r>
         <w:rPr>
@@ -1897,35 +1861,7 @@
           <w:smallCaps w:val="0"/>
           <w:rFonts w:ascii="Times New Roman" w:eastAsia="Times New Roman" w:hAnsi="Times New Roman" w:hint="default"/>
         </w:rPr>
-        <w:t xml:space="preserve">log” (+ fichero).</w:t>
-      </w:r>
-      <w:r>
-        <w:rPr>
-          <w:spacing w:val="0"/>
-          <w:vertAlign w:val="baseline"/>
-          <w:i w:val="0"/>
-          <w:color w:val="auto"/>
-          <w:position w:val="0"/>
-          <w:sz w:val="20"/>
-          <w:szCs w:val="20"/>
-          <w:smallCaps w:val="0"/>
-          <w:rFonts w:ascii="Times New Roman" w:eastAsia="Times New Roman" w:hAnsi="Times New Roman" w:hint="default"/>
-        </w:rPr>
-        <w:t xml:space="preserve"> Hay podríamos observar, por ejemplo, cuántos “commits” o </w:t>
-      </w:r>
-      <w:r>
-        <w:rPr>
-          <w:spacing w:val="0"/>
-          <w:vertAlign w:val="baseline"/>
-          <w:i w:val="0"/>
-          <w:color w:val="auto"/>
-          <w:position w:val="0"/>
-          <w:sz w:val="20"/>
-          <w:szCs w:val="20"/>
-          <w:smallCaps w:val="0"/>
-          <w:rFonts w:ascii="Times New Roman" w:eastAsia="Times New Roman" w:hAnsi="Times New Roman" w:hint="default"/>
-        </w:rPr>
-        <w:t xml:space="preserve">copias de seguridadad le he creado a una carpeta o a un fichero en especifico.</w:t>
+        <w:t>merge”.</w:t>
       </w:r>
     </w:p>
     <w:p>
@@ -1942,7 +1878,6 @@
           <w:spacing w:val="0"/>
           <w:vertAlign w:val="baseline"/>
           <w:i w:val="0"/>
-          <w:b w:val="0"/>
           <w:color w:val="auto"/>
           <w:position w:val="0"/>
           <w:sz w:val="20"/>
@@ -1966,140 +1901,107 @@
           <w:smallCaps w:val="0"/>
           <w:rFonts w:ascii="Times New Roman" w:eastAsia="Times New Roman" w:hAnsi="Times New Roman" w:hint="default"/>
         </w:rPr>
-        <w:t xml:space="preserve">Ahora, si deseo comparar explicitamente (al detalle) los cambios más recientes que he hecho en mí última </w:t>
-      </w:r>
-      <w:r>
-        <w:rPr>
-          <w:spacing w:val="0"/>
-          <w:vertAlign w:val="baseline"/>
-          <w:i w:val="0"/>
-          <w:color w:val="auto"/>
-          <w:position w:val="0"/>
-          <w:sz w:val="20"/>
-          <w:szCs w:val="20"/>
-          <w:smallCaps w:val="0"/>
-          <w:rFonts w:ascii="Times New Roman" w:eastAsia="Times New Roman" w:hAnsi="Times New Roman" w:hint="default"/>
-        </w:rPr>
-        <w:t xml:space="preserve">versión de copia de seguridad (head), de un fichero o archivo, en comparación a la versión anterior a esa última, </w:t>
-      </w:r>
-      <w:r>
-        <w:rPr>
-          <w:spacing w:val="0"/>
-          <w:vertAlign w:val="baseline"/>
-          <w:i w:val="0"/>
-          <w:color w:val="auto"/>
-          <w:position w:val="0"/>
-          <w:sz w:val="20"/>
-          <w:szCs w:val="20"/>
-          <w:smallCaps w:val="0"/>
-          <w:rFonts w:ascii="Times New Roman" w:eastAsia="Times New Roman" w:hAnsi="Times New Roman" w:hint="default"/>
-        </w:rPr>
-        <w:t xml:space="preserve">idealmente se ejecuta el comando: </w:t>
-      </w:r>
-      <w:r>
-        <w:rPr>
-          <w:spacing w:val="0"/>
-          <w:vertAlign w:val="baseline"/>
-          <w:i w:val="0"/>
-          <w:b w:val="1"/>
-          <w:color w:val="auto"/>
-          <w:position w:val="0"/>
-          <w:sz w:val="20"/>
-          <w:szCs w:val="20"/>
-          <w:smallCaps w:val="0"/>
-          <w:rFonts w:ascii="Times New Roman" w:eastAsia="Times New Roman" w:hAnsi="Times New Roman" w:hint="default"/>
-        </w:rPr>
-        <w:t xml:space="preserve">“git show”. </w:t>
-      </w:r>
-      <w:r>
-        <w:rPr>
-          <w:spacing w:val="0"/>
-          <w:vertAlign w:val="baseline"/>
-          <w:i w:val="0"/>
-          <w:b w:val="0"/>
-          <w:color w:val="auto"/>
-          <w:position w:val="0"/>
-          <w:sz w:val="20"/>
-          <w:szCs w:val="20"/>
-          <w:smallCaps w:val="0"/>
-          <w:rFonts w:ascii="Times New Roman" w:eastAsia="Times New Roman" w:hAnsi="Times New Roman" w:hint="default"/>
-        </w:rPr>
-        <w:t xml:space="preserve">Si estamos ante un fichero, por ejemplo, git nos mostrará al </w:t>
-      </w:r>
-      <w:r>
-        <w:rPr>
-          <w:spacing w:val="0"/>
-          <w:vertAlign w:val="baseline"/>
-          <w:i w:val="0"/>
-          <w:b w:val="0"/>
-          <w:color w:val="auto"/>
-          <w:position w:val="0"/>
-          <w:sz w:val="20"/>
-          <w:szCs w:val="20"/>
-          <w:smallCaps w:val="0"/>
-          <w:rFonts w:ascii="Times New Roman" w:eastAsia="Times New Roman" w:hAnsi="Times New Roman" w:hint="default"/>
-        </w:rPr>
-        <w:t xml:space="preserve">detalle, letra por letra, donde hubieron cambios en nuestro último commit en comparación al anterior a él. Si el </w:t>
-      </w:r>
-      <w:r>
-        <w:rPr>
-          <w:spacing w:val="0"/>
-          <w:vertAlign w:val="baseline"/>
-          <w:i w:val="0"/>
-          <w:b w:val="0"/>
-          <w:color w:val="auto"/>
-          <w:position w:val="0"/>
-          <w:sz w:val="20"/>
-          <w:szCs w:val="20"/>
-          <w:smallCaps w:val="0"/>
-          <w:rFonts w:ascii="Times New Roman" w:eastAsia="Times New Roman" w:hAnsi="Times New Roman" w:hint="default"/>
-        </w:rPr>
-        <w:t xml:space="preserve">fichero es un archivo de texto, por ejemplo, git señala a color rojo y con un signo menos (-) lo que hemos </w:t>
-      </w:r>
-      <w:r>
-        <w:rPr>
-          <w:spacing w:val="0"/>
-          <w:vertAlign w:val="baseline"/>
-          <w:i w:val="0"/>
-          <w:b w:val="0"/>
-          <w:color w:val="auto"/>
-          <w:position w:val="0"/>
-          <w:sz w:val="20"/>
-          <w:szCs w:val="20"/>
-          <w:smallCaps w:val="0"/>
-          <w:rFonts w:ascii="Times New Roman" w:eastAsia="Times New Roman" w:hAnsi="Times New Roman" w:hint="default"/>
-        </w:rPr>
-        <w:t xml:space="preserve">eliminado en nuestro último commit cargado en comparación al penultimo (del mismo archivo). Algo parecido </w:t>
-      </w:r>
-      <w:r>
-        <w:rPr>
-          <w:spacing w:val="0"/>
-          <w:vertAlign w:val="baseline"/>
-          <w:i w:val="0"/>
-          <w:b w:val="0"/>
-          <w:color w:val="auto"/>
-          <w:position w:val="0"/>
-          <w:sz w:val="20"/>
-          <w:szCs w:val="20"/>
-          <w:smallCaps w:val="0"/>
-          <w:rFonts w:ascii="Times New Roman" w:eastAsia="Times New Roman" w:hAnsi="Times New Roman" w:hint="default"/>
-        </w:rPr>
-        <w:t xml:space="preserve">ocurre cuando, en vez de haber eliminado algo, lo hemos adicionado: git señala en color verde y con un signo </w:t>
-      </w:r>
-      <w:r>
-        <w:rPr>
-          <w:spacing w:val="0"/>
-          <w:vertAlign w:val="baseline"/>
-          <w:i w:val="0"/>
-          <w:b w:val="0"/>
-          <w:color w:val="auto"/>
-          <w:position w:val="0"/>
-          <w:sz w:val="20"/>
-          <w:szCs w:val="20"/>
-          <w:smallCaps w:val="0"/>
-          <w:rFonts w:ascii="Times New Roman" w:eastAsia="Times New Roman" w:hAnsi="Times New Roman" w:hint="default"/>
-        </w:rPr>
-        <w:t xml:space="preserve">más (+) todas nuestas adicciones. Y, lo que no sufrió de alteraciones, lo deja simplemente en color gris. </w:t>
+        <w:t xml:space="preserve">tip: Si por ejemplo me gustaría ver la totalidad de los cambios (en términos de copias de seguridad o “commits”, </w:t>
+      </w:r>
+      <w:r>
+        <w:rPr>
+          <w:spacing w:val="0"/>
+          <w:vertAlign w:val="baseline"/>
+          <w:i w:val="0"/>
+          <w:color w:val="auto"/>
+          <w:position w:val="0"/>
+          <w:sz w:val="20"/>
+          <w:szCs w:val="20"/>
+          <w:smallCaps w:val="0"/>
+          <w:rFonts w:ascii="Times New Roman" w:eastAsia="Times New Roman" w:hAnsi="Times New Roman" w:hint="default"/>
+        </w:rPr>
+        <w:t xml:space="preserve">solamente. Sin irse a más detalles) que he hecho sobre una carpeta, o fichero en especifico; podríamos ejecutar </w:t>
+      </w:r>
+      <w:r>
+        <w:rPr>
+          <w:spacing w:val="0"/>
+          <w:vertAlign w:val="baseline"/>
+          <w:i w:val="0"/>
+          <w:color w:val="auto"/>
+          <w:position w:val="0"/>
+          <w:sz w:val="20"/>
+          <w:szCs w:val="20"/>
+          <w:smallCaps w:val="0"/>
+          <w:rFonts w:ascii="Times New Roman" w:eastAsia="Times New Roman" w:hAnsi="Times New Roman" w:hint="default"/>
+        </w:rPr>
+        <w:t xml:space="preserve">el siguiente comando: </w:t>
+      </w:r>
+      <w:r>
+        <w:rPr>
+          <w:spacing w:val="0"/>
+          <w:vertAlign w:val="baseline"/>
+          <w:i w:val="0"/>
+          <w:b w:val="1"/>
+          <w:color w:val="auto"/>
+          <w:position w:val="0"/>
+          <w:sz w:val="20"/>
+          <w:szCs w:val="20"/>
+          <w:smallCaps w:val="0"/>
+          <w:rFonts w:ascii="Times New Roman" w:eastAsia="Times New Roman" w:hAnsi="Times New Roman" w:hint="default"/>
+        </w:rPr>
+        <w:t>“git</w:t>
+      </w:r>
+      <w:r>
+        <w:rPr>
+          <w:spacing w:val="0"/>
+          <w:vertAlign w:val="baseline"/>
+          <w:i w:val="0"/>
+          <w:color w:val="auto"/>
+          <w:position w:val="0"/>
+          <w:sz w:val="20"/>
+          <w:szCs w:val="20"/>
+          <w:smallCaps w:val="0"/>
+          <w:rFonts w:ascii="Times New Roman" w:eastAsia="Times New Roman" w:hAnsi="Times New Roman" w:hint="default"/>
+        </w:rPr>
+        <w:t xml:space="preserve"> </w:t>
+      </w:r>
+      <w:r>
+        <w:rPr>
+          <w:spacing w:val="0"/>
+          <w:vertAlign w:val="baseline"/>
+          <w:i w:val="0"/>
+          <w:b w:val="1"/>
+          <w:color w:val="auto"/>
+          <w:position w:val="0"/>
+          <w:sz w:val="20"/>
+          <w:szCs w:val="20"/>
+          <w:smallCaps w:val="0"/>
+          <w:rFonts w:ascii="Times New Roman" w:eastAsia="Times New Roman" w:hAnsi="Times New Roman" w:hint="default"/>
+        </w:rPr>
+        <w:t xml:space="preserve">log” (+ fichero).</w:t>
+      </w:r>
+      <w:r>
+        <w:rPr>
+          <w:spacing w:val="0"/>
+          <w:vertAlign w:val="baseline"/>
+          <w:i w:val="0"/>
+          <w:color w:val="auto"/>
+          <w:position w:val="0"/>
+          <w:sz w:val="20"/>
+          <w:szCs w:val="20"/>
+          <w:smallCaps w:val="0"/>
+          <w:rFonts w:ascii="Times New Roman" w:eastAsia="Times New Roman" w:hAnsi="Times New Roman" w:hint="default"/>
+        </w:rPr>
+        <w:t xml:space="preserve"> Hay podríamos observar, por ejemplo, cuántos “commits” o </w:t>
+      </w:r>
+      <w:r>
+        <w:rPr>
+          <w:spacing w:val="0"/>
+          <w:vertAlign w:val="baseline"/>
+          <w:i w:val="0"/>
+          <w:color w:val="auto"/>
+          <w:position w:val="0"/>
+          <w:sz w:val="20"/>
+          <w:szCs w:val="20"/>
+          <w:smallCaps w:val="0"/>
+          <w:rFonts w:ascii="Times New Roman" w:eastAsia="Times New Roman" w:hAnsi="Times New Roman" w:hint="default"/>
+        </w:rPr>
+        <w:t xml:space="preserve">copias de seguridadad le he creado a una carpeta o a un fichero en especifico.</w:t>
       </w:r>
     </w:p>
     <w:p>
@@ -2116,7 +2018,7 @@
           <w:spacing w:val="0"/>
           <w:vertAlign w:val="baseline"/>
           <w:i w:val="0"/>
-          <w:b w:val="1"/>
+          <w:b w:val="0"/>
           <w:color w:val="auto"/>
           <w:position w:val="0"/>
           <w:sz w:val="20"/>
@@ -2140,106 +2042,140 @@
           <w:smallCaps w:val="0"/>
           <w:rFonts w:ascii="Times New Roman" w:eastAsia="Times New Roman" w:hAnsi="Times New Roman" w:hint="default"/>
         </w:rPr>
-        <w:t xml:space="preserve">Resulta muy importante la utilidad de este comando si queremos averiguar, por ejemplo, qué pudo salir mal a la </w:t>
-      </w:r>
-      <w:r>
-        <w:rPr>
-          <w:spacing w:val="0"/>
-          <w:vertAlign w:val="baseline"/>
-          <w:i w:val="0"/>
-          <w:color w:val="auto"/>
-          <w:position w:val="0"/>
-          <w:sz w:val="20"/>
-          <w:szCs w:val="20"/>
-          <w:smallCaps w:val="0"/>
-          <w:rFonts w:ascii="Times New Roman" w:eastAsia="Times New Roman" w:hAnsi="Times New Roman" w:hint="default"/>
-        </w:rPr>
-        <w:t xml:space="preserve">hora de revisar las modificaciones de un archivo en comparación a su anterior versión aún no modificada. Si </w:t>
-      </w:r>
-      <w:r>
-        <w:rPr>
-          <w:spacing w:val="0"/>
-          <w:vertAlign w:val="baseline"/>
-          <w:i w:val="0"/>
-          <w:color w:val="auto"/>
-          <w:position w:val="0"/>
-          <w:sz w:val="20"/>
-          <w:szCs w:val="20"/>
-          <w:smallCaps w:val="0"/>
-          <w:rFonts w:ascii="Times New Roman" w:eastAsia="Times New Roman" w:hAnsi="Times New Roman" w:hint="default"/>
-        </w:rPr>
-        <w:t xml:space="preserve">estamos ante un archivo donde tenemos, por ejemplo, nuestro código de programación; y resulta que, a partir de </w:t>
-      </w:r>
-      <w:r>
-        <w:rPr>
-          <w:spacing w:val="0"/>
-          <w:vertAlign w:val="baseline"/>
-          <w:i w:val="0"/>
-          <w:color w:val="auto"/>
-          <w:position w:val="0"/>
-          <w:sz w:val="20"/>
-          <w:szCs w:val="20"/>
-          <w:smallCaps w:val="0"/>
-          <w:rFonts w:ascii="Times New Roman" w:eastAsia="Times New Roman" w:hAnsi="Times New Roman" w:hint="default"/>
-        </w:rPr>
-        <w:t xml:space="preserve">nuestra última actualización, el programa dejó de correr correctamente cuando fue compilado (o peor aún, no </w:t>
-      </w:r>
-      <w:r>
-        <w:rPr>
-          <w:spacing w:val="0"/>
-          <w:vertAlign w:val="baseline"/>
-          <w:i w:val="0"/>
-          <w:color w:val="auto"/>
-          <w:position w:val="0"/>
-          <w:sz w:val="20"/>
-          <w:szCs w:val="20"/>
-          <w:smallCaps w:val="0"/>
-          <w:rFonts w:ascii="Times New Roman" w:eastAsia="Times New Roman" w:hAnsi="Times New Roman" w:hint="default"/>
-        </w:rPr>
-        <w:t xml:space="preserve">pudo ser compilado en la última actualización): sería de mucha utilidad, entonces, revisar línea por línea de </w:t>
-      </w:r>
-      <w:r>
-        <w:rPr>
-          <w:spacing w:val="0"/>
-          <w:vertAlign w:val="baseline"/>
-          <w:i w:val="0"/>
-          <w:color w:val="auto"/>
-          <w:position w:val="0"/>
-          <w:sz w:val="20"/>
-          <w:szCs w:val="20"/>
-          <w:smallCaps w:val="0"/>
-          <w:rFonts w:ascii="Times New Roman" w:eastAsia="Times New Roman" w:hAnsi="Times New Roman" w:hint="default"/>
-        </w:rPr>
-        <w:t xml:space="preserve">código dondé se registraron los cambios o modificaciones y enfocar toda nuestra atención hacia ellos para ver </w:t>
-      </w:r>
-      <w:r>
-        <w:rPr>
-          <w:spacing w:val="0"/>
-          <w:vertAlign w:val="baseline"/>
-          <w:i w:val="0"/>
-          <w:color w:val="auto"/>
-          <w:position w:val="0"/>
-          <w:sz w:val="20"/>
-          <w:szCs w:val="20"/>
-          <w:smallCaps w:val="0"/>
-          <w:rFonts w:ascii="Times New Roman" w:eastAsia="Times New Roman" w:hAnsi="Times New Roman" w:hint="default"/>
-        </w:rPr>
-        <w:t xml:space="preserve">dónde potencialmente está nuestro error. </w:t>
-      </w:r>
-      <w:r>
-        <w:rPr>
-          <w:spacing w:val="0"/>
-          <w:vertAlign w:val="baseline"/>
-          <w:i w:val="0"/>
-          <w:b w:val="1"/>
-          <w:color w:val="auto"/>
-          <w:position w:val="0"/>
-          <w:sz w:val="20"/>
-          <w:szCs w:val="20"/>
-          <w:smallCaps w:val="0"/>
-          <w:rFonts w:ascii="Times New Roman" w:eastAsia="Times New Roman" w:hAnsi="Times New Roman" w:hint="default"/>
-        </w:rPr>
-        <w:t xml:space="preserve">El comando git show sería de mucha ayuda para eso.</w:t>
+        <w:t xml:space="preserve">Ahora, si deseo comparar explicitamente (al detalle) los cambios más recientes que he hecho en mí última </w:t>
+      </w:r>
+      <w:r>
+        <w:rPr>
+          <w:spacing w:val="0"/>
+          <w:vertAlign w:val="baseline"/>
+          <w:i w:val="0"/>
+          <w:color w:val="auto"/>
+          <w:position w:val="0"/>
+          <w:sz w:val="20"/>
+          <w:szCs w:val="20"/>
+          <w:smallCaps w:val="0"/>
+          <w:rFonts w:ascii="Times New Roman" w:eastAsia="Times New Roman" w:hAnsi="Times New Roman" w:hint="default"/>
+        </w:rPr>
+        <w:t xml:space="preserve">versión de copia de seguridad (head), de un fichero o archivo, en comparación a la versión anterior a esa última, </w:t>
+      </w:r>
+      <w:r>
+        <w:rPr>
+          <w:spacing w:val="0"/>
+          <w:vertAlign w:val="baseline"/>
+          <w:i w:val="0"/>
+          <w:color w:val="auto"/>
+          <w:position w:val="0"/>
+          <w:sz w:val="20"/>
+          <w:szCs w:val="20"/>
+          <w:smallCaps w:val="0"/>
+          <w:rFonts w:ascii="Times New Roman" w:eastAsia="Times New Roman" w:hAnsi="Times New Roman" w:hint="default"/>
+        </w:rPr>
+        <w:t xml:space="preserve">idealmente se ejecuta el comando: </w:t>
+      </w:r>
+      <w:r>
+        <w:rPr>
+          <w:spacing w:val="0"/>
+          <w:vertAlign w:val="baseline"/>
+          <w:i w:val="0"/>
+          <w:b w:val="1"/>
+          <w:color w:val="auto"/>
+          <w:position w:val="0"/>
+          <w:sz w:val="20"/>
+          <w:szCs w:val="20"/>
+          <w:smallCaps w:val="0"/>
+          <w:rFonts w:ascii="Times New Roman" w:eastAsia="Times New Roman" w:hAnsi="Times New Roman" w:hint="default"/>
+        </w:rPr>
+        <w:t xml:space="preserve">“git show”. </w:t>
+      </w:r>
+      <w:r>
+        <w:rPr>
+          <w:spacing w:val="0"/>
+          <w:vertAlign w:val="baseline"/>
+          <w:i w:val="0"/>
+          <w:b w:val="0"/>
+          <w:color w:val="auto"/>
+          <w:position w:val="0"/>
+          <w:sz w:val="20"/>
+          <w:szCs w:val="20"/>
+          <w:smallCaps w:val="0"/>
+          <w:rFonts w:ascii="Times New Roman" w:eastAsia="Times New Roman" w:hAnsi="Times New Roman" w:hint="default"/>
+        </w:rPr>
+        <w:t xml:space="preserve">Si estamos ante un fichero, por ejemplo, git nos mostrará al </w:t>
+      </w:r>
+      <w:r>
+        <w:rPr>
+          <w:spacing w:val="0"/>
+          <w:vertAlign w:val="baseline"/>
+          <w:i w:val="0"/>
+          <w:b w:val="0"/>
+          <w:color w:val="auto"/>
+          <w:position w:val="0"/>
+          <w:sz w:val="20"/>
+          <w:szCs w:val="20"/>
+          <w:smallCaps w:val="0"/>
+          <w:rFonts w:ascii="Times New Roman" w:eastAsia="Times New Roman" w:hAnsi="Times New Roman" w:hint="default"/>
+        </w:rPr>
+        <w:t xml:space="preserve">detalle, letra por letra, donde hubieron cambios en nuestro último commit en comparación al anterior a él. Si el </w:t>
+      </w:r>
+      <w:r>
+        <w:rPr>
+          <w:spacing w:val="0"/>
+          <w:vertAlign w:val="baseline"/>
+          <w:i w:val="0"/>
+          <w:b w:val="0"/>
+          <w:color w:val="auto"/>
+          <w:position w:val="0"/>
+          <w:sz w:val="20"/>
+          <w:szCs w:val="20"/>
+          <w:smallCaps w:val="0"/>
+          <w:rFonts w:ascii="Times New Roman" w:eastAsia="Times New Roman" w:hAnsi="Times New Roman" w:hint="default"/>
+        </w:rPr>
+        <w:t xml:space="preserve">fichero es un archivo de texto, por ejemplo, git señala a color rojo y con un signo menos (-) lo que hemos </w:t>
+      </w:r>
+      <w:r>
+        <w:rPr>
+          <w:spacing w:val="0"/>
+          <w:vertAlign w:val="baseline"/>
+          <w:i w:val="0"/>
+          <w:b w:val="0"/>
+          <w:color w:val="auto"/>
+          <w:position w:val="0"/>
+          <w:sz w:val="20"/>
+          <w:szCs w:val="20"/>
+          <w:smallCaps w:val="0"/>
+          <w:rFonts w:ascii="Times New Roman" w:eastAsia="Times New Roman" w:hAnsi="Times New Roman" w:hint="default"/>
+        </w:rPr>
+        <w:t xml:space="preserve">eliminado en nuestro último commit cargado en comparación al penultimo (del mismo archivo). Algo parecido </w:t>
+      </w:r>
+      <w:r>
+        <w:rPr>
+          <w:spacing w:val="0"/>
+          <w:vertAlign w:val="baseline"/>
+          <w:i w:val="0"/>
+          <w:b w:val="0"/>
+          <w:color w:val="auto"/>
+          <w:position w:val="0"/>
+          <w:sz w:val="20"/>
+          <w:szCs w:val="20"/>
+          <w:smallCaps w:val="0"/>
+          <w:rFonts w:ascii="Times New Roman" w:eastAsia="Times New Roman" w:hAnsi="Times New Roman" w:hint="default"/>
+        </w:rPr>
+        <w:t xml:space="preserve">ocurre cuando, en vez de haber eliminado algo, lo hemos adicionado: git señala en color verde y con un signo </w:t>
+      </w:r>
+      <w:r>
+        <w:rPr>
+          <w:spacing w:val="0"/>
+          <w:vertAlign w:val="baseline"/>
+          <w:i w:val="0"/>
+          <w:b w:val="0"/>
+          <w:color w:val="auto"/>
+          <w:position w:val="0"/>
+          <w:sz w:val="20"/>
+          <w:szCs w:val="20"/>
+          <w:smallCaps w:val="0"/>
+          <w:rFonts w:ascii="Times New Roman" w:eastAsia="Times New Roman" w:hAnsi="Times New Roman" w:hint="default"/>
+        </w:rPr>
+        <w:t xml:space="preserve">más (+) todas nuestas adicciones. Y, lo que no sufrió de alteraciones, lo deja simplemente en color gris. </w:t>
       </w:r>
     </w:p>
     <w:p>
@@ -2256,7 +2192,7 @@
           <w:spacing w:val="0"/>
           <w:vertAlign w:val="baseline"/>
           <w:i w:val="0"/>
-          <w:b w:val="0"/>
+          <w:b w:val="1"/>
           <w:color w:val="auto"/>
           <w:position w:val="0"/>
           <w:sz w:val="20"/>
@@ -2273,60 +2209,113 @@
           <w:spacing w:val="0"/>
           <w:vertAlign w:val="baseline"/>
           <w:i w:val="0"/>
-          <w:b w:val="1"/>
-          <w:color w:val="auto"/>
-          <w:position w:val="0"/>
-          <w:sz w:val="20"/>
-          <w:szCs w:val="20"/>
-          <w:smallCaps w:val="0"/>
-          <w:rFonts w:ascii="Times New Roman" w:eastAsia="Times New Roman" w:hAnsi="Times New Roman" w:hint="default"/>
-        </w:rPr>
-        <w:t xml:space="preserve">Aclaración: </w:t>
-      </w:r>
-      <w:r>
-        <w:rPr>
-          <w:spacing w:val="0"/>
-          <w:vertAlign w:val="baseline"/>
-          <w:i w:val="0"/>
-          <w:b w:val="0"/>
-          <w:color w:val="auto"/>
-          <w:position w:val="0"/>
-          <w:sz w:val="20"/>
-          <w:szCs w:val="20"/>
-          <w:smallCaps w:val="0"/>
-          <w:rFonts w:ascii="Times New Roman" w:eastAsia="Times New Roman" w:hAnsi="Times New Roman" w:hint="default"/>
-        </w:rPr>
-        <w:t xml:space="preserve">si desea trabajar con este comando, eventualmente será necesario que sus archivos sean creados y </w:t>
-      </w:r>
-      <w:r>
-        <w:rPr>
-          <w:spacing w:val="0"/>
-          <w:vertAlign w:val="baseline"/>
-          <w:i w:val="0"/>
-          <w:b w:val="0"/>
-          <w:color w:val="auto"/>
-          <w:position w:val="0"/>
-          <w:sz w:val="20"/>
-          <w:szCs w:val="20"/>
-          <w:smallCaps w:val="0"/>
-          <w:rFonts w:ascii="Times New Roman" w:eastAsia="Times New Roman" w:hAnsi="Times New Roman" w:hint="default"/>
-        </w:rPr>
-        <w:t xml:space="preserve">editados desde la propia consola. De lo contrario, se expone a que la consola (o el comando) no interprete de </w:t>
-      </w:r>
-      <w:r>
-        <w:rPr>
-          <w:spacing w:val="0"/>
-          <w:vertAlign w:val="baseline"/>
-          <w:i w:val="0"/>
-          <w:b w:val="0"/>
-          <w:color w:val="auto"/>
-          <w:position w:val="0"/>
-          <w:sz w:val="20"/>
-          <w:szCs w:val="20"/>
-          <w:smallCaps w:val="0"/>
-          <w:rFonts w:ascii="Times New Roman" w:eastAsia="Times New Roman" w:hAnsi="Times New Roman" w:hint="default"/>
-        </w:rPr>
-        <w:t xml:space="preserve">manera correcta el archivo en cuestión que desea analizar.</w:t>
+          <w:color w:val="auto"/>
+          <w:position w:val="0"/>
+          <w:sz w:val="20"/>
+          <w:szCs w:val="20"/>
+          <w:smallCaps w:val="0"/>
+          <w:rFonts w:ascii="Times New Roman" w:eastAsia="Times New Roman" w:hAnsi="Times New Roman" w:hint="default"/>
+        </w:rPr>
+        <w:t xml:space="preserve">Resulta muy importante la utilidad de este comando si queremos averiguar, por ejemplo, qué pudo salir mal a la </w:t>
+      </w:r>
+      <w:r>
+        <w:rPr>
+          <w:spacing w:val="0"/>
+          <w:vertAlign w:val="baseline"/>
+          <w:i w:val="0"/>
+          <w:color w:val="auto"/>
+          <w:position w:val="0"/>
+          <w:sz w:val="20"/>
+          <w:szCs w:val="20"/>
+          <w:smallCaps w:val="0"/>
+          <w:rFonts w:ascii="Times New Roman" w:eastAsia="Times New Roman" w:hAnsi="Times New Roman" w:hint="default"/>
+        </w:rPr>
+        <w:t xml:space="preserve">hora de revisar las modificaciones de un archivo en comparación a su anterior versión aún no modificada. Si </w:t>
+      </w:r>
+      <w:r>
+        <w:rPr>
+          <w:spacing w:val="0"/>
+          <w:vertAlign w:val="baseline"/>
+          <w:i w:val="0"/>
+          <w:color w:val="auto"/>
+          <w:position w:val="0"/>
+          <w:sz w:val="20"/>
+          <w:szCs w:val="20"/>
+          <w:smallCaps w:val="0"/>
+          <w:rFonts w:ascii="Times New Roman" w:eastAsia="Times New Roman" w:hAnsi="Times New Roman" w:hint="default"/>
+        </w:rPr>
+        <w:t xml:space="preserve">estamos ante un archivo donde tenemos, por ejemplo, nuestro código de programación; y resulta que, a partir de </w:t>
+      </w:r>
+      <w:r>
+        <w:rPr>
+          <w:spacing w:val="0"/>
+          <w:vertAlign w:val="baseline"/>
+          <w:i w:val="0"/>
+          <w:color w:val="auto"/>
+          <w:position w:val="0"/>
+          <w:sz w:val="20"/>
+          <w:szCs w:val="20"/>
+          <w:smallCaps w:val="0"/>
+          <w:rFonts w:ascii="Times New Roman" w:eastAsia="Times New Roman" w:hAnsi="Times New Roman" w:hint="default"/>
+        </w:rPr>
+        <w:t xml:space="preserve">nuestra última actualización, el programa dejó de correr correctamente cuando fue compilado (o peor aún, no </w:t>
+      </w:r>
+      <w:r>
+        <w:rPr>
+          <w:spacing w:val="0"/>
+          <w:vertAlign w:val="baseline"/>
+          <w:i w:val="0"/>
+          <w:color w:val="auto"/>
+          <w:position w:val="0"/>
+          <w:sz w:val="20"/>
+          <w:szCs w:val="20"/>
+          <w:smallCaps w:val="0"/>
+          <w:rFonts w:ascii="Times New Roman" w:eastAsia="Times New Roman" w:hAnsi="Times New Roman" w:hint="default"/>
+        </w:rPr>
+        <w:t xml:space="preserve">pudo ser compilado en la última actualización): sería de mucha utilidad, entonces, revisar línea por línea de </w:t>
+      </w:r>
+      <w:r>
+        <w:rPr>
+          <w:spacing w:val="0"/>
+          <w:vertAlign w:val="baseline"/>
+          <w:i w:val="0"/>
+          <w:color w:val="auto"/>
+          <w:position w:val="0"/>
+          <w:sz w:val="20"/>
+          <w:szCs w:val="20"/>
+          <w:smallCaps w:val="0"/>
+          <w:rFonts w:ascii="Times New Roman" w:eastAsia="Times New Roman" w:hAnsi="Times New Roman" w:hint="default"/>
+        </w:rPr>
+        <w:t xml:space="preserve">código dondé se registraron los cambios o modificaciones y enfocar toda nuestra atención hacia ellos para ver </w:t>
+      </w:r>
+      <w:r>
+        <w:rPr>
+          <w:spacing w:val="0"/>
+          <w:vertAlign w:val="baseline"/>
+          <w:i w:val="0"/>
+          <w:color w:val="auto"/>
+          <w:position w:val="0"/>
+          <w:sz w:val="20"/>
+          <w:szCs w:val="20"/>
+          <w:smallCaps w:val="0"/>
+          <w:rFonts w:ascii="Times New Roman" w:eastAsia="Times New Roman" w:hAnsi="Times New Roman" w:hint="default"/>
+        </w:rPr>
+        <w:t xml:space="preserve">dónde potencialmente está nuestro error. </w:t>
+      </w:r>
+      <w:r>
+        <w:rPr>
+          <w:spacing w:val="0"/>
+          <w:vertAlign w:val="baseline"/>
+          <w:i w:val="0"/>
+          <w:b w:val="1"/>
+          <w:color w:val="auto"/>
+          <w:position w:val="0"/>
+          <w:sz w:val="20"/>
+          <w:szCs w:val="20"/>
+          <w:smallCaps w:val="0"/>
+          <w:rFonts w:ascii="Times New Roman" w:eastAsia="Times New Roman" w:hAnsi="Times New Roman" w:hint="default"/>
+        </w:rPr>
+        <w:t xml:space="preserve">El comando git show sería de mucha ayuda para eso.</w:t>
       </w:r>
     </w:p>
     <w:p>
@@ -2357,18 +2346,105 @@
       </w:pPr>
       <w:r>
         <w:rPr>
+          <w:spacing w:val="0"/>
+          <w:vertAlign w:val="baseline"/>
+          <w:i w:val="0"/>
+          <w:b w:val="1"/>
+          <w:color w:val="auto"/>
+          <w:position w:val="0"/>
+          <w:sz w:val="20"/>
+          <w:szCs w:val="20"/>
+          <w:smallCaps w:val="0"/>
+          <w:rFonts w:ascii="Times New Roman" w:eastAsia="Times New Roman" w:hAnsi="Times New Roman" w:hint="default"/>
+        </w:rPr>
+        <w:t xml:space="preserve">Aclaración: </w:t>
+      </w:r>
+      <w:r>
+        <w:rPr>
+          <w:spacing w:val="0"/>
+          <w:vertAlign w:val="baseline"/>
+          <w:i w:val="0"/>
+          <w:b w:val="0"/>
+          <w:color w:val="auto"/>
+          <w:position w:val="0"/>
+          <w:sz w:val="20"/>
+          <w:szCs w:val="20"/>
+          <w:smallCaps w:val="0"/>
+          <w:rFonts w:ascii="Times New Roman" w:eastAsia="Times New Roman" w:hAnsi="Times New Roman" w:hint="default"/>
+        </w:rPr>
+        <w:t xml:space="preserve">si desea trabajar con este comando, eventualmente será necesario que sus archivos sean creados y </w:t>
+      </w:r>
+      <w:r>
+        <w:rPr>
+          <w:spacing w:val="0"/>
+          <w:vertAlign w:val="baseline"/>
+          <w:i w:val="0"/>
+          <w:b w:val="0"/>
+          <w:color w:val="auto"/>
+          <w:position w:val="0"/>
+          <w:sz w:val="20"/>
+          <w:szCs w:val="20"/>
+          <w:smallCaps w:val="0"/>
+          <w:rFonts w:ascii="Times New Roman" w:eastAsia="Times New Roman" w:hAnsi="Times New Roman" w:hint="default"/>
+        </w:rPr>
+        <w:t xml:space="preserve">editados desde la propia consola. De lo contrario, se expone a que la consola (o el comando) no interprete de </w:t>
+      </w:r>
+      <w:r>
+        <w:rPr>
+          <w:spacing w:val="0"/>
+          <w:vertAlign w:val="baseline"/>
+          <w:i w:val="0"/>
+          <w:b w:val="0"/>
+          <w:color w:val="auto"/>
+          <w:position w:val="0"/>
+          <w:sz w:val="20"/>
+          <w:szCs w:val="20"/>
+          <w:smallCaps w:val="0"/>
+          <w:rFonts w:ascii="Times New Roman" w:eastAsia="Times New Roman" w:hAnsi="Times New Roman" w:hint="default"/>
+        </w:rPr>
+        <w:t xml:space="preserve">manera correcta el archivo en cuestión que desea analizar.</w:t>
+      </w:r>
+    </w:p>
+    <w:p>
+      <w:pPr>
+        <w:numPr>
+          <w:ilvl w:val="0"/>
+          <w:numId w:val="0"/>
+        </w:numPr>
+        <w:jc w:val="both"/>
+        <w:spacing w:lineRule="auto" w:line="259" w:before="0" w:after="160"/>
+        <w:widowControl w:val="1"/>
+        <w:ind w:right="0" w:left="0" w:firstLine="0"/>
+        <w:rPr>
+          <w:spacing w:val="0"/>
+          <w:vertAlign w:val="baseline"/>
+          <w:i w:val="0"/>
+          <w:b w:val="0"/>
+          <w:color w:val="auto"/>
+          <w:position w:val="0"/>
+          <w:sz w:val="20"/>
+          <w:szCs w:val="20"/>
+          <w:smallCaps w:val="0"/>
+          <w:rFonts w:ascii="Times New Roman" w:eastAsia="Times New Roman" w:hAnsi="Times New Roman" w:hint="default"/>
+        </w:rPr>
+        <w:wordWrap w:val="1"/>
+        <w:autoSpaceDE w:val="0"/>
+        <w:autoSpaceDN w:val="0"/>
+      </w:pPr>
+      <w:r>
+        <w:rPr>
           <w:sz w:val="20"/>
         </w:rPr>
         <w:drawing>
           <wp:anchor distT="0" distB="0" distL="0" distR="0" simplePos="0" relativeHeight="251624962" behindDoc="0" locked="0" layoutInCell="1" allowOverlap="1">
             <wp:simplePos x="0" y="0"/>
             <wp:positionH relativeFrom="margin">
-              <wp:posOffset>518165</wp:posOffset>
+              <wp:posOffset>516894</wp:posOffset>
             </wp:positionH>
             <wp:positionV relativeFrom="margin">
-              <wp:posOffset>5426079</wp:posOffset>
+              <wp:posOffset>6004565</wp:posOffset>
             </wp:positionV>
-            <wp:extent cx="4695190" cy="3597275"/>
+            <wp:extent cx="4696460" cy="3239135"/>
             <wp:effectExtent l="0" t="0" r="0" b="0"/>
             <wp:wrapSquare wrapText="bothSides"/>
             <wp:docPr id="9" name="Imagen 1"/>
@@ -2379,7 +2455,7 @@
               <a:graphicData uri="http://schemas.openxmlformats.org/drawingml/2006/picture">
                 <pic:pic xmlns:pic="http://schemas.openxmlformats.org/drawingml/2006/picture">
                   <pic:nvPicPr>
-                    <pic:cNvPr id="1" name="Picture 1" descr="/Users/robertovelasquezdean/Library/Group Containers/L48J367XN4.com.infraware.PolarisOffice/EngineTemp/874/fImage457524101243.png"/>
+                    <pic:cNvPr id="1" name="Picture 1" descr="/Users/robertovelasquezdean/Library/Group Containers/L48J367XN4.com.infraware.PolarisOffice/EngineTemp/1413/fImage457524101243.png"/>
                     <pic:cNvPicPr>
                       <a:picLocks noChangeAspect="1" noChangeArrowheads="1"/>
                     </pic:cNvPicPr>
@@ -2399,7 +2475,7 @@
                   <pic:spPr>
                     <a:xfrm>
                       <a:off x="0" y="0"/>
-                      <a:ext cx="4695825" cy="3597910"/>
+                      <a:ext cx="4697095" cy="3239770"/>
                     </a:xfrm>
                     <a:prstGeom prst="rect"/>
                     <a:ln cap="flat"/>
@@ -2797,6 +2873,156 @@
         <w:autoSpaceDE w:val="0"/>
         <w:autoSpaceDN w:val="0"/>
       </w:pPr>
+      <w:r>
+        <w:rPr>
+          <w:spacing w:val="0"/>
+          <w:vertAlign w:val="baseline"/>
+          <w:i w:val="0"/>
+          <w:b w:val="0"/>
+          <w:color w:val="auto"/>
+          <w:position w:val="0"/>
+          <w:sz w:val="20"/>
+          <w:szCs w:val="20"/>
+          <w:smallCaps w:val="0"/>
+          <w:rFonts w:ascii="Times New Roman" w:eastAsia="Times New Roman" w:hAnsi="Times New Roman" w:hint="default"/>
+        </w:rPr>
+        <w:t xml:space="preserve">Fijese en la última parte de la imagen, antes de ejecutar el comando </w:t>
+      </w:r>
+      <w:r>
+        <w:rPr>
+          <w:spacing w:val="0"/>
+          <w:vertAlign w:val="baseline"/>
+          <w:i w:val="0"/>
+          <w:b w:val="1"/>
+          <w:color w:val="auto"/>
+          <w:position w:val="0"/>
+          <w:sz w:val="20"/>
+          <w:szCs w:val="20"/>
+          <w:smallCaps w:val="0"/>
+          <w:rFonts w:ascii="Times New Roman" w:eastAsia="Times New Roman" w:hAnsi="Times New Roman" w:hint="default"/>
+        </w:rPr>
+        <w:t xml:space="preserve">“git diff”</w:t>
+      </w:r>
+      <w:r>
+        <w:rPr>
+          <w:spacing w:val="0"/>
+          <w:vertAlign w:val="baseline"/>
+          <w:i w:val="0"/>
+          <w:b w:val="0"/>
+          <w:color w:val="auto"/>
+          <w:position w:val="0"/>
+          <w:sz w:val="20"/>
+          <w:szCs w:val="20"/>
+          <w:smallCaps w:val="0"/>
+          <w:rFonts w:ascii="Times New Roman" w:eastAsia="Times New Roman" w:hAnsi="Times New Roman" w:hint="default"/>
+        </w:rPr>
+        <w:t xml:space="preserve">. Observe que, luego de alistar </w:t>
+      </w:r>
+      <w:r>
+        <w:rPr>
+          <w:spacing w:val="0"/>
+          <w:vertAlign w:val="baseline"/>
+          <w:i w:val="0"/>
+          <w:b w:val="0"/>
+          <w:color w:val="auto"/>
+          <w:position w:val="0"/>
+          <w:sz w:val="20"/>
+          <w:szCs w:val="20"/>
+          <w:smallCaps w:val="0"/>
+          <w:rFonts w:ascii="Times New Roman" w:eastAsia="Times New Roman" w:hAnsi="Times New Roman" w:hint="default"/>
+        </w:rPr>
+        <w:t xml:space="preserve">todo el historico de “commits” del archivo de texto “historia.txt” con el comando “git log”; nos interesa </w:t>
+      </w:r>
+      <w:r>
+        <w:rPr>
+          <w:spacing w:val="0"/>
+          <w:vertAlign w:val="baseline"/>
+          <w:i w:val="0"/>
+          <w:b w:val="0"/>
+          <w:color w:val="auto"/>
+          <w:position w:val="0"/>
+          <w:sz w:val="20"/>
+          <w:szCs w:val="20"/>
+          <w:smallCaps w:val="0"/>
+          <w:rFonts w:ascii="Times New Roman" w:eastAsia="Times New Roman" w:hAnsi="Times New Roman" w:hint="default"/>
+        </w:rPr>
+        <w:t xml:space="preserve">ahora saber, entonces, todos los cambios que hubieron o hay (por ejemplo) solamente comparando la primera </w:t>
+      </w:r>
+      <w:r>
+        <w:rPr>
+          <w:spacing w:val="0"/>
+          <w:vertAlign w:val="baseline"/>
+          <w:i w:val="0"/>
+          <w:b w:val="0"/>
+          <w:color w:val="auto"/>
+          <w:position w:val="0"/>
+          <w:sz w:val="20"/>
+          <w:szCs w:val="20"/>
+          <w:smallCaps w:val="0"/>
+          <w:rFonts w:ascii="Times New Roman" w:eastAsia="Times New Roman" w:hAnsi="Times New Roman" w:hint="default"/>
+        </w:rPr>
+        <w:t xml:space="preserve">versión del archivo (su primera copia de seguridad) con la última versión del mismo (su última copia de </w:t>
+      </w:r>
+      <w:r>
+        <w:rPr>
+          <w:spacing w:val="0"/>
+          <w:vertAlign w:val="baseline"/>
+          <w:i w:val="0"/>
+          <w:b w:val="0"/>
+          <w:color w:val="auto"/>
+          <w:position w:val="0"/>
+          <w:sz w:val="20"/>
+          <w:szCs w:val="20"/>
+          <w:smallCaps w:val="0"/>
+          <w:rFonts w:ascii="Times New Roman" w:eastAsia="Times New Roman" w:hAnsi="Times New Roman" w:hint="default"/>
+        </w:rPr>
+        <w:t xml:space="preserve">seguridad); es decir, </w:t>
+      </w:r>
+      <w:r>
+        <w:rPr>
+          <w:spacing w:val="0"/>
+          <w:vertAlign w:val="baseline"/>
+          <w:i w:val="0"/>
+          <w:b w:val="1"/>
+          <w:color w:val="auto"/>
+          <w:position w:val="0"/>
+          <w:sz w:val="20"/>
+          <w:szCs w:val="20"/>
+          <w:smallCaps w:val="0"/>
+          <w:rFonts w:ascii="Times New Roman" w:eastAsia="Times New Roman" w:hAnsi="Times New Roman" w:hint="default"/>
+        </w:rPr>
+        <w:t xml:space="preserve">y ojo con esto</w:t>
+      </w:r>
+      <w:r>
+        <w:rPr>
+          <w:spacing w:val="0"/>
+          <w:vertAlign w:val="baseline"/>
+          <w:i w:val="0"/>
+          <w:b w:val="0"/>
+          <w:color w:val="auto"/>
+          <w:position w:val="0"/>
+          <w:sz w:val="20"/>
+          <w:szCs w:val="20"/>
+          <w:smallCaps w:val="0"/>
+          <w:rFonts w:ascii="Times New Roman" w:eastAsia="Times New Roman" w:hAnsi="Times New Roman" w:hint="default"/>
+        </w:rPr>
+        <w:t xml:space="preserve">, no se verán reflejados (o se mantendrán estaticos, en color gris) los cambios </w:t>
+      </w:r>
+      <w:r>
+        <w:rPr>
+          <w:spacing w:val="0"/>
+          <w:vertAlign w:val="baseline"/>
+          <w:i w:val="0"/>
+          <w:b w:val="0"/>
+          <w:color w:val="auto"/>
+          <w:position w:val="0"/>
+          <w:sz w:val="20"/>
+          <w:szCs w:val="20"/>
+          <w:smallCaps w:val="0"/>
+          <w:rFonts w:ascii="Times New Roman" w:eastAsia="Times New Roman" w:hAnsi="Times New Roman" w:hint="default"/>
+        </w:rPr>
+        <w:t xml:space="preserve">que se hicieron en otras versiones (en las versiones que hay entre la primera y la última, por ej.). Tal que así:</w:t>
+      </w:r>
     </w:p>
     <w:p>
       <w:pPr>
@@ -2824,210 +3050,6 @@
         <w:autoSpaceDE w:val="0"/>
         <w:autoSpaceDN w:val="0"/>
       </w:pPr>
-    </w:p>
-    <w:p>
-      <w:pPr>
-        <w:numPr>
-          <w:ilvl w:val="0"/>
-          <w:numId w:val="0"/>
-        </w:numPr>
-        <w:jc w:val="both"/>
-        <w:spacing w:lineRule="auto" w:line="259" w:before="0" w:after="160"/>
-        <w:widowControl w:val="1"/>
-        <w:ind w:right="0" w:left="0" w:firstLine="0"/>
-        <w:rPr>
-          <w:spacing w:val="0"/>
-          <w:vertAlign w:val="baseline"/>
-          <w:i w:val="0"/>
-          <w:b w:val="0"/>
-          <w:color w:val="auto"/>
-          <w:position w:val="0"/>
-          <w:sz w:val="20"/>
-          <w:szCs w:val="20"/>
-          <w:smallCaps w:val="0"/>
-          <w:rFonts w:ascii="Times New Roman" w:eastAsia="Times New Roman" w:hAnsi="Times New Roman" w:hint="default"/>
-        </w:rPr>
-        <w:wordWrap w:val="1"/>
-        <w:autoSpaceDE w:val="0"/>
-        <w:autoSpaceDN w:val="0"/>
-      </w:pPr>
-      <w:r>
-        <w:rPr>
-          <w:spacing w:val="0"/>
-          <w:vertAlign w:val="baseline"/>
-          <w:i w:val="0"/>
-          <w:b w:val="0"/>
-          <w:color w:val="auto"/>
-          <w:position w:val="0"/>
-          <w:sz w:val="20"/>
-          <w:szCs w:val="20"/>
-          <w:smallCaps w:val="0"/>
-          <w:rFonts w:ascii="Times New Roman" w:eastAsia="Times New Roman" w:hAnsi="Times New Roman" w:hint="default"/>
-        </w:rPr>
-        <w:t xml:space="preserve">Fijese en la última parte de la imagen, antes de ejecutar el comando </w:t>
-      </w:r>
-      <w:r>
-        <w:rPr>
-          <w:spacing w:val="0"/>
-          <w:vertAlign w:val="baseline"/>
-          <w:i w:val="0"/>
-          <w:b w:val="1"/>
-          <w:color w:val="auto"/>
-          <w:position w:val="0"/>
-          <w:sz w:val="20"/>
-          <w:szCs w:val="20"/>
-          <w:smallCaps w:val="0"/>
-          <w:rFonts w:ascii="Times New Roman" w:eastAsia="Times New Roman" w:hAnsi="Times New Roman" w:hint="default"/>
-        </w:rPr>
-        <w:t xml:space="preserve">“git diff”</w:t>
-      </w:r>
-      <w:r>
-        <w:rPr>
-          <w:spacing w:val="0"/>
-          <w:vertAlign w:val="baseline"/>
-          <w:i w:val="0"/>
-          <w:b w:val="0"/>
-          <w:color w:val="auto"/>
-          <w:position w:val="0"/>
-          <w:sz w:val="20"/>
-          <w:szCs w:val="20"/>
-          <w:smallCaps w:val="0"/>
-          <w:rFonts w:ascii="Times New Roman" w:eastAsia="Times New Roman" w:hAnsi="Times New Roman" w:hint="default"/>
-        </w:rPr>
-        <w:t xml:space="preserve">. Observe que, luego de alistar </w:t>
-      </w:r>
-      <w:r>
-        <w:rPr>
-          <w:spacing w:val="0"/>
-          <w:vertAlign w:val="baseline"/>
-          <w:i w:val="0"/>
-          <w:b w:val="0"/>
-          <w:color w:val="auto"/>
-          <w:position w:val="0"/>
-          <w:sz w:val="20"/>
-          <w:szCs w:val="20"/>
-          <w:smallCaps w:val="0"/>
-          <w:rFonts w:ascii="Times New Roman" w:eastAsia="Times New Roman" w:hAnsi="Times New Roman" w:hint="default"/>
-        </w:rPr>
-        <w:t xml:space="preserve">todo el historico de “commits” del archivo de texto “historia.txt” con el comando “git log”; nos interesa </w:t>
-      </w:r>
-      <w:r>
-        <w:rPr>
-          <w:spacing w:val="0"/>
-          <w:vertAlign w:val="baseline"/>
-          <w:i w:val="0"/>
-          <w:b w:val="0"/>
-          <w:color w:val="auto"/>
-          <w:position w:val="0"/>
-          <w:sz w:val="20"/>
-          <w:szCs w:val="20"/>
-          <w:smallCaps w:val="0"/>
-          <w:rFonts w:ascii="Times New Roman" w:eastAsia="Times New Roman" w:hAnsi="Times New Roman" w:hint="default"/>
-        </w:rPr>
-        <w:t xml:space="preserve">ahora saber, entonces, todos los cambios que hubieron o hay (por ejemplo) solamente comparando la primera </w:t>
-      </w:r>
-      <w:r>
-        <w:rPr>
-          <w:spacing w:val="0"/>
-          <w:vertAlign w:val="baseline"/>
-          <w:i w:val="0"/>
-          <w:b w:val="0"/>
-          <w:color w:val="auto"/>
-          <w:position w:val="0"/>
-          <w:sz w:val="20"/>
-          <w:szCs w:val="20"/>
-          <w:smallCaps w:val="0"/>
-          <w:rFonts w:ascii="Times New Roman" w:eastAsia="Times New Roman" w:hAnsi="Times New Roman" w:hint="default"/>
-        </w:rPr>
-        <w:t xml:space="preserve">versión del archivo (su primera copia de seguridad) con la última versión del mismo (su última copia de </w:t>
-      </w:r>
-      <w:r>
-        <w:rPr>
-          <w:spacing w:val="0"/>
-          <w:vertAlign w:val="baseline"/>
-          <w:i w:val="0"/>
-          <w:b w:val="0"/>
-          <w:color w:val="auto"/>
-          <w:position w:val="0"/>
-          <w:sz w:val="20"/>
-          <w:szCs w:val="20"/>
-          <w:smallCaps w:val="0"/>
-          <w:rFonts w:ascii="Times New Roman" w:eastAsia="Times New Roman" w:hAnsi="Times New Roman" w:hint="default"/>
-        </w:rPr>
-        <w:t xml:space="preserve">seguridad); es decir, </w:t>
-      </w:r>
-      <w:r>
-        <w:rPr>
-          <w:spacing w:val="0"/>
-          <w:vertAlign w:val="baseline"/>
-          <w:i w:val="0"/>
-          <w:b w:val="1"/>
-          <w:color w:val="auto"/>
-          <w:position w:val="0"/>
-          <w:sz w:val="20"/>
-          <w:szCs w:val="20"/>
-          <w:smallCaps w:val="0"/>
-          <w:rFonts w:ascii="Times New Roman" w:eastAsia="Times New Roman" w:hAnsi="Times New Roman" w:hint="default"/>
-        </w:rPr>
-        <w:t xml:space="preserve">y ojo con esto</w:t>
-      </w:r>
-      <w:r>
-        <w:rPr>
-          <w:spacing w:val="0"/>
-          <w:vertAlign w:val="baseline"/>
-          <w:i w:val="0"/>
-          <w:b w:val="0"/>
-          <w:color w:val="auto"/>
-          <w:position w:val="0"/>
-          <w:sz w:val="20"/>
-          <w:szCs w:val="20"/>
-          <w:smallCaps w:val="0"/>
-          <w:rFonts w:ascii="Times New Roman" w:eastAsia="Times New Roman" w:hAnsi="Times New Roman" w:hint="default"/>
-        </w:rPr>
-        <w:t xml:space="preserve">, no se verán reflejados (o se mantendrán estaticos, en color gris) los cambios </w:t>
-      </w:r>
-      <w:r>
-        <w:rPr>
-          <w:spacing w:val="0"/>
-          <w:vertAlign w:val="baseline"/>
-          <w:i w:val="0"/>
-          <w:b w:val="0"/>
-          <w:color w:val="auto"/>
-          <w:position w:val="0"/>
-          <w:sz w:val="20"/>
-          <w:szCs w:val="20"/>
-          <w:smallCaps w:val="0"/>
-          <w:rFonts w:ascii="Times New Roman" w:eastAsia="Times New Roman" w:hAnsi="Times New Roman" w:hint="default"/>
-        </w:rPr>
-        <w:t xml:space="preserve">que se hicieron en otras versiones (en las versiones que hay entre la primera y la última, por ej.). Tal que así:</w:t>
-      </w:r>
-    </w:p>
-    <w:p>
-      <w:pPr>
-        <w:numPr>
-          <w:ilvl w:val="0"/>
-          <w:numId w:val="0"/>
-        </w:numPr>
-        <w:jc w:val="both"/>
-        <w:spacing w:lineRule="auto" w:line="259" w:before="0" w:after="160"/>
-        <w:widowControl w:val="1"/>
-        <w:ind w:right="0" w:left="0" w:firstLine="0"/>
-        <w:rPr>
-          <w:spacing w:val="0"/>
-          <w:vertAlign w:val="baseline"/>
-          <w:i w:val="0"/>
-          <w:b w:val="0"/>
-          <w:color w:val="auto"/>
-          <w:position w:val="0"/>
-          <w:sz w:val="20"/>
-          <w:szCs w:val="20"/>
-          <w:smallCaps w:val="0"/>
-          <w:rFonts w:ascii="Times New Roman" w:eastAsia="Times New Roman" w:hAnsi="Times New Roman" w:hint="default"/>
-        </w:rPr>
-        <w:wordWrap w:val="1"/>
-        <w:autoSpaceDE w:val="0"/>
-        <w:autoSpaceDN w:val="0"/>
-      </w:pPr>
       <w:r>
         <w:rPr>
           <w:sz w:val="20"/>
@@ -3039,9 +3061,9 @@
               <wp:posOffset>518165</wp:posOffset>
             </wp:positionH>
             <wp:positionV relativeFrom="margin">
-              <wp:posOffset>1094745</wp:posOffset>
+              <wp:posOffset>1075059</wp:posOffset>
             </wp:positionV>
-            <wp:extent cx="4698365" cy="278765"/>
+            <wp:extent cx="4699635" cy="280035"/>
             <wp:effectExtent l="0" t="0" r="0" b="0"/>
             <wp:wrapSquare wrapText="bothSides"/>
             <wp:docPr id="10" name="Imagen 2"/>
@@ -3052,7 +3074,7 @@
               <a:graphicData uri="http://schemas.openxmlformats.org/drawingml/2006/picture">
                 <pic:pic xmlns:pic="http://schemas.openxmlformats.org/drawingml/2006/picture">
                   <pic:nvPicPr>
-                    <pic:cNvPr id="2" name="Picture 2" descr="/Users/robertovelasquezdean/Library/Group Containers/L48J367XN4.com.infraware.PolarisOffice/EngineTemp/874/fImage26727167846.png"/>
+                    <pic:cNvPr id="2" name="Picture 2" descr="/Users/robertovelasquezdean/Library/Group Containers/L48J367XN4.com.infraware.PolarisOffice/EngineTemp/1413/fImage26727167846.png"/>
                     <pic:cNvPicPr>
                       <a:picLocks noChangeAspect="1" noChangeArrowheads="1"/>
                     </pic:cNvPicPr>
@@ -3072,7 +3094,7 @@
                   <pic:spPr>
                     <a:xfrm>
                       <a:off x="0" y="0"/>
-                      <a:ext cx="4699000" cy="279400"/>
+                      <a:ext cx="4700270" cy="280670"/>
                     </a:xfrm>
                     <a:prstGeom prst="rect"/>
                     <a:ln cap="flat"/>
@@ -3302,7 +3324,7 @@
         </w:rPr>
         <w:drawing>
           <wp:inline distT="0" distB="0" distL="0" distR="0">
-            <wp:extent cx="5734050" cy="304165"/>
+            <wp:extent cx="5735320" cy="305435"/>
             <wp:effectExtent l="0" t="0" r="0" b="0"/>
             <wp:docPr id="11" name="Imagen 4"/>
             <wp:cNvGraphicFramePr>
@@ -3312,7 +3334,7 @@
               <a:graphicData uri="http://schemas.openxmlformats.org/drawingml/2006/picture">
                 <pic:pic xmlns:pic="http://schemas.openxmlformats.org/drawingml/2006/picture">
                   <pic:nvPicPr>
-                    <pic:cNvPr id="3" name="Picture 3" descr="/Users/robertovelasquezdean/Library/Group Containers/L48J367XN4.com.infraware.PolarisOffice/EngineTemp/874/fImage64456215869.png"/>
+                    <pic:cNvPr id="3" name="Picture 3" descr="/Users/robertovelasquezdean/Library/Group Containers/L48J367XN4.com.infraware.PolarisOffice/EngineTemp/1413/fImage64456215869.png"/>
                     <pic:cNvPicPr>
                       <a:picLocks noChangeAspect="1" noChangeArrowheads="1"/>
                     </pic:cNvPicPr>
@@ -3332,7 +3354,7 @@
                   <pic:spPr>
                     <a:xfrm>
                       <a:off x="0" y="0"/>
-                      <a:ext cx="5734685" cy="304800"/>
+                      <a:ext cx="5735955" cy="306070"/>
                     </a:xfrm>
                     <a:prstGeom prst="rect"/>
                     <a:ln cap="flat"/>
@@ -3433,7 +3455,7 @@
         </w:rPr>
         <w:drawing>
           <wp:inline distT="0" distB="0" distL="0" distR="0">
-            <wp:extent cx="5734050" cy="3224530"/>
+            <wp:extent cx="5735320" cy="3225800"/>
             <wp:effectExtent l="0" t="0" r="0" b="0"/>
             <wp:docPr id="12" name="Imagen 3"/>
             <wp:cNvGraphicFramePr>
@@ -3443,7 +3465,7 @@
               <a:graphicData uri="http://schemas.openxmlformats.org/drawingml/2006/picture">
                 <pic:pic xmlns:pic="http://schemas.openxmlformats.org/drawingml/2006/picture">
                   <pic:nvPicPr>
-                    <pic:cNvPr id="4" name="Picture 4" descr="/Users/robertovelasquezdean/Library/Group Containers/L48J367XN4.com.infraware.PolarisOffice/EngineTemp/874/fImage322981206670.png"/>
+                    <pic:cNvPr id="4" name="Picture 4" descr="/Users/robertovelasquezdean/Library/Group Containers/L48J367XN4.com.infraware.PolarisOffice/EngineTemp/1413/fImage322981206670.png"/>
                     <pic:cNvPicPr>
                       <a:picLocks noChangeAspect="1" noChangeArrowheads="1"/>
                     </pic:cNvPicPr>
@@ -3463,7 +3485,7 @@
                   <pic:spPr>
                     <a:xfrm>
                       <a:off x="0" y="0"/>
-                      <a:ext cx="5734685" cy="3225165"/>
+                      <a:ext cx="5735955" cy="3226435"/>
                     </a:xfrm>
                     <a:prstGeom prst="rect"/>
                     <a:ln cap="flat"/>
@@ -4485,16 +4507,12 @@
         <w:widowControl w:val="1"/>
         <w:ind w:right="0" w:left="0" w:firstLine="0"/>
         <w:rPr>
-          <w:spacing w:val="0"/>
-          <w:vertAlign w:val="baseline"/>
-          <w:i w:val="0"/>
-          <w:b w:val="0"/>
-          <w:color w:val="auto"/>
-          <w:position w:val="0"/>
-          <w:sz w:val="20"/>
-          <w:szCs w:val="20"/>
-          <w:u w:val="none"/>
-          <w:smallCaps w:val="0"/>
+          <w:i w:val="0"/>
+          <w:b w:val="1"/>
+          <w:color w:val="auto"/>
+          <w:sz w:val="20"/>
+          <w:szCs w:val="20"/>
+          <w:u w:val="none"/>
           <w:rFonts w:ascii="Times New Roman" w:eastAsia="Times New Roman" w:hAnsi="Times New Roman" w:hint="default"/>
         </w:rPr>
         <w:wordWrap w:val="0"/>
@@ -4608,6 +4626,166 @@
           <w:rFonts w:ascii="Times New Roman" w:eastAsia="Times New Roman" w:hAnsi="Times New Roman" w:hint="default"/>
         </w:rPr>
         <w:t xml:space="preserve">“git checkout + master + fichero”.</w:t>
+      </w:r>
+    </w:p>
+    <w:p>
+      <w:pPr>
+        <w:numPr>
+          <w:ilvl w:val="0"/>
+          <w:numId w:val="0"/>
+        </w:numPr>
+        <w:jc w:val="both"/>
+        <w:spacing w:lineRule="auto" w:line="259" w:before="0" w:after="160"/>
+        <w:widowControl w:val="1"/>
+        <w:ind w:right="0" w:left="0" w:firstLine="0"/>
+        <w:rPr>
+          <w:spacing w:val="0"/>
+          <w:vertAlign w:val="baseline"/>
+          <w:i w:val="0"/>
+          <w:b w:val="0"/>
+          <w:color w:val="auto"/>
+          <w:position w:val="0"/>
+          <w:sz w:val="20"/>
+          <w:szCs w:val="20"/>
+          <w:u w:val="none"/>
+          <w:smallCaps w:val="0"/>
+          <w:rFonts w:ascii="Times New Roman" w:eastAsia="Times New Roman" w:hAnsi="Times New Roman" w:hint="default"/>
+        </w:rPr>
+        <w:wordWrap w:val="0"/>
+        <w:autoSpaceDE w:val="0"/>
+        <w:autoSpaceDN w:val="0"/>
+      </w:pPr>
+      <w:r>
+        <w:rPr>
+          <w:i w:val="0"/>
+          <w:b w:val="0"/>
+          <w:color w:val="auto"/>
+          <w:sz w:val="20"/>
+          <w:szCs w:val="20"/>
+          <w:u w:val="none"/>
+          <w:rFonts w:ascii="Times New Roman" w:eastAsia="Times New Roman" w:hAnsi="Times New Roman" w:hint="default"/>
+        </w:rPr>
+        <w:t xml:space="preserve">Ahora, si queremos ver el estado general de nuestra carpeta ya inicializada en git: en qué rama de trabajo está y </w:t>
+      </w:r>
+      <w:r>
+        <w:rPr>
+          <w:i w:val="0"/>
+          <w:b w:val="0"/>
+          <w:color w:val="auto"/>
+          <w:sz w:val="20"/>
+          <w:szCs w:val="20"/>
+          <w:u w:val="none"/>
+          <w:rFonts w:ascii="Times New Roman" w:eastAsia="Times New Roman" w:hAnsi="Times New Roman" w:hint="default"/>
+        </w:rPr>
+        <w:t xml:space="preserve">si están rastreados o no nuestros cambios (en caso que hayan), ejecutamos el comando: </w:t>
+      </w:r>
+      <w:r>
+        <w:rPr>
+          <w:i w:val="0"/>
+          <w:b w:val="1"/>
+          <w:color w:val="auto"/>
+          <w:sz w:val="20"/>
+          <w:szCs w:val="20"/>
+          <w:u w:val="none"/>
+          <w:rFonts w:ascii="Times New Roman" w:eastAsia="Times New Roman" w:hAnsi="Times New Roman" w:hint="default"/>
+        </w:rPr>
+        <w:t xml:space="preserve">“git status”</w:t>
+      </w:r>
+      <w:r>
+        <w:rPr>
+          <w:i w:val="0"/>
+          <w:b w:val="0"/>
+          <w:color w:val="auto"/>
+          <w:sz w:val="20"/>
+          <w:szCs w:val="20"/>
+          <w:u w:val="none"/>
+          <w:rFonts w:ascii="Times New Roman" w:eastAsia="Times New Roman" w:hAnsi="Times New Roman" w:hint="default"/>
+        </w:rPr>
+        <w:t xml:space="preserve">. Ahora, con </w:t>
+      </w:r>
+      <w:r>
+        <w:rPr>
+          <w:i w:val="0"/>
+          <w:b w:val="0"/>
+          <w:color w:val="auto"/>
+          <w:sz w:val="20"/>
+          <w:szCs w:val="20"/>
+          <w:u w:val="none"/>
+          <w:rFonts w:ascii="Times New Roman" w:eastAsia="Times New Roman" w:hAnsi="Times New Roman" w:hint="default"/>
+        </w:rPr>
+        <w:t xml:space="preserve">el elemento </w:t>
+      </w:r>
+      <w:r>
+        <w:rPr>
+          <w:i w:val="1"/>
+          <w:b w:val="1"/>
+          <w:color w:val="auto"/>
+          <w:sz w:val="20"/>
+          <w:szCs w:val="20"/>
+          <w:u w:val="none"/>
+          <w:rFonts w:ascii="Times New Roman" w:eastAsia="Times New Roman" w:hAnsi="Times New Roman" w:hint="default"/>
+        </w:rPr>
+        <w:t>-s</w:t>
+      </w:r>
+      <w:r>
+        <w:rPr>
+          <w:i w:val="0"/>
+          <w:b w:val="1"/>
+          <w:color w:val="auto"/>
+          <w:sz w:val="20"/>
+          <w:szCs w:val="20"/>
+          <w:u w:val="none"/>
+          <w:rFonts w:ascii="Times New Roman" w:eastAsia="Times New Roman" w:hAnsi="Times New Roman" w:hint="default"/>
+        </w:rPr>
+        <w:t>,</w:t>
+      </w:r>
+      <w:r>
+        <w:rPr>
+          <w:i w:val="0"/>
+          <w:b w:val="0"/>
+          <w:color w:val="auto"/>
+          <w:sz w:val="20"/>
+          <w:szCs w:val="20"/>
+          <w:u w:val="none"/>
+          <w:rFonts w:ascii="Times New Roman" w:eastAsia="Times New Roman" w:hAnsi="Times New Roman" w:hint="default"/>
+        </w:rPr>
+        <w:t xml:space="preserve"> tal que: </w:t>
+      </w:r>
+      <w:r>
+        <w:rPr>
+          <w:i w:val="0"/>
+          <w:b w:val="1"/>
+          <w:color w:val="auto"/>
+          <w:sz w:val="20"/>
+          <w:szCs w:val="20"/>
+          <w:u w:val="none"/>
+          <w:rFonts w:ascii="Times New Roman" w:eastAsia="Times New Roman" w:hAnsi="Times New Roman" w:hint="default"/>
+        </w:rPr>
+        <w:t xml:space="preserve">“git status -s”, </w:t>
+      </w:r>
+      <w:r>
+        <w:rPr>
+          <w:i w:val="0"/>
+          <w:b w:val="0"/>
+          <w:color w:val="auto"/>
+          <w:sz w:val="20"/>
+          <w:szCs w:val="20"/>
+          <w:u w:val="none"/>
+          <w:rFonts w:ascii="Times New Roman" w:eastAsia="Times New Roman" w:hAnsi="Times New Roman" w:hint="default"/>
+        </w:rPr>
+        <w:t xml:space="preserve">puntualmente podremos saber el estado de todos nuestros cambios, </w:t>
+      </w:r>
+      <w:r>
+        <w:rPr>
+          <w:i w:val="0"/>
+          <w:b w:val="0"/>
+          <w:color w:val="auto"/>
+          <w:sz w:val="20"/>
+          <w:szCs w:val="20"/>
+          <w:u w:val="none"/>
+          <w:rFonts w:ascii="Times New Roman" w:eastAsia="Times New Roman" w:hAnsi="Times New Roman" w:hint="default"/>
+        </w:rPr>
+        <w:t xml:space="preserve">rastreados o no, que tenga actualmente nuestro directorio inicializado en git. </w:t>
       </w:r>
     </w:p>
     <w:sectPr>

</xml_diff>

<commit_message>
avances en Fork (git) y fputc (C)
</commit_message>
<xml_diff>
--- a/Platzi/GIT:GITHUB/1. Introducción y comandos básicos en GIT/git & github.docx
+++ b/Platzi/GIT:GITHUB/1. Introducción y comandos básicos en GIT/git & github.docx
@@ -133,17 +133,17 @@
           <w:szCs w:val="20"/>
           <w:rFonts w:ascii="Times New Roman" w:eastAsia="Times New Roman" w:hAnsi="Times New Roman" w:hint="default"/>
         </w:rPr>
-        <w:t xml:space="preserve">justamente por estar situada en la memoria RAM </w:t>
-      </w:r>
-      <w:r>
-        <w:rPr>
-          <w:i w:val="0"/>
-          <w:color w:val="auto"/>
-          <w:sz w:val="20"/>
-          <w:szCs w:val="20"/>
-          <w:rFonts w:ascii="Times New Roman" w:eastAsia="Times New Roman" w:hAnsi="Times New Roman" w:hint="default"/>
-        </w:rPr>
-        <w:t xml:space="preserve">a esta area también se le conoce como: “area temporal”. Básicamente, es un area completamente desconectada </w:t>
+        <w:t xml:space="preserve">justamente por estar situada en la memoria RAM a </w:t>
+      </w:r>
+      <w:r>
+        <w:rPr>
+          <w:i w:val="0"/>
+          <w:color w:val="auto"/>
+          <w:sz w:val="20"/>
+          <w:szCs w:val="20"/>
+          <w:rFonts w:ascii="Times New Roman" w:eastAsia="Times New Roman" w:hAnsi="Times New Roman" w:hint="default"/>
+        </w:rPr>
+        <w:t xml:space="preserve">esta area también se le conoce como: “area temporal”. Básicamente, es un area completamente desconectada </w:t>
       </w:r>
       <w:r>
         <w:rPr>
@@ -2444,7 +2444,7 @@
             <wp:positionV relativeFrom="margin">
               <wp:posOffset>6004565</wp:posOffset>
             </wp:positionV>
-            <wp:extent cx="4696460" cy="3239135"/>
+            <wp:extent cx="4697095" cy="3239770"/>
             <wp:effectExtent l="0" t="0" r="0" b="0"/>
             <wp:wrapSquare wrapText="bothSides"/>
             <wp:docPr id="9" name="Imagen 1"/>
@@ -2455,7 +2455,7 @@
               <a:graphicData uri="http://schemas.openxmlformats.org/drawingml/2006/picture">
                 <pic:pic xmlns:pic="http://schemas.openxmlformats.org/drawingml/2006/picture">
                   <pic:nvPicPr>
-                    <pic:cNvPr id="1" name="Picture 1" descr="/Users/robertovelasquezdean/Library/Group Containers/L48J367XN4.com.infraware.PolarisOffice/EngineTemp/1413/fImage457524101243.png"/>
+                    <pic:cNvPr id="1" name="Picture 1" descr="/Users/robertovelasquezdean/Library/Group Containers/L48J367XN4.com.infraware.PolarisOffice/EngineTemp/2160/fImage26474096807.png"/>
                     <pic:cNvPicPr>
                       <a:picLocks noChangeAspect="1" noChangeArrowheads="1"/>
                     </pic:cNvPicPr>
@@ -2463,6 +2463,15 @@
                   <pic:blipFill>
                     <a:blip r:embed="rId5">
                       <a:extLst>
+                        <a:ext uri="{BEBA8EAE-BF5A-486C-A8C5-ECC9F3942E4B}">
+                          <a14:imgProps xmlns:a14="http://schemas.microsoft.com/office/drawing/2010/main">
+                            <a14:imgLayer r:embed="rId6">
+                              <a14:imgEffect>
+                                <a14:sharpenSoften amount="50000"/>
+                              </a14:imgEffect>
+                            </a14:imgLayer>
+                          </a14:imgProps>
+                        </a:ext>
                         <a:ext uri="{28A0092B-C50C-407E-A947-70E740481C1C}">
                           <a14:useLocalDpi xmlns:a14="http://schemas.microsoft.com/office/drawing/2010/main" val="0"/>
                         </a:ext>
@@ -2475,7 +2484,7 @@
                   <pic:spPr>
                     <a:xfrm>
                       <a:off x="0" y="0"/>
-                      <a:ext cx="4697095" cy="3239770"/>
+                      <a:ext cx="4697730" cy="3240405"/>
                     </a:xfrm>
                     <a:prstGeom prst="rect"/>
                     <a:ln cap="flat"/>
@@ -3063,7 +3072,7 @@
             <wp:positionV relativeFrom="margin">
               <wp:posOffset>1075059</wp:posOffset>
             </wp:positionV>
-            <wp:extent cx="4699635" cy="280035"/>
+            <wp:extent cx="4700270" cy="280670"/>
             <wp:effectExtent l="0" t="0" r="0" b="0"/>
             <wp:wrapSquare wrapText="bothSides"/>
             <wp:docPr id="10" name="Imagen 2"/>
@@ -3074,14 +3083,23 @@
               <a:graphicData uri="http://schemas.openxmlformats.org/drawingml/2006/picture">
                 <pic:pic xmlns:pic="http://schemas.openxmlformats.org/drawingml/2006/picture">
                   <pic:nvPicPr>
-                    <pic:cNvPr id="2" name="Picture 2" descr="/Users/robertovelasquezdean/Library/Group Containers/L48J367XN4.com.infraware.PolarisOffice/EngineTemp/1413/fImage26727167846.png"/>
+                    <pic:cNvPr id="3" name="Picture 3" descr="/Users/robertovelasquezdean/Library/Group Containers/L48J367XN4.com.infraware.PolarisOffice/EngineTemp/2160/fImage15663105249.png"/>
                     <pic:cNvPicPr>
                       <a:picLocks noChangeAspect="1" noChangeArrowheads="1"/>
                     </pic:cNvPicPr>
                   </pic:nvPicPr>
                   <pic:blipFill>
-                    <a:blip r:embed="rId6">
+                    <a:blip r:embed="rId7">
                       <a:extLst>
+                        <a:ext uri="{BEBA8EAE-BF5A-486C-A8C5-ECC9F3942E4B}">
+                          <a14:imgProps xmlns:a14="http://schemas.microsoft.com/office/drawing/2010/main">
+                            <a14:imgLayer r:embed="rId8">
+                              <a14:imgEffect>
+                                <a14:sharpenSoften amount="50000"/>
+                              </a14:imgEffect>
+                            </a14:imgLayer>
+                          </a14:imgProps>
+                        </a:ext>
                         <a:ext uri="{28A0092B-C50C-407E-A947-70E740481C1C}">
                           <a14:useLocalDpi xmlns:a14="http://schemas.microsoft.com/office/drawing/2010/main" val="0"/>
                         </a:ext>
@@ -3094,7 +3112,7 @@
                   <pic:spPr>
                     <a:xfrm>
                       <a:off x="0" y="0"/>
-                      <a:ext cx="4700270" cy="280670"/>
+                      <a:ext cx="4700905" cy="281305"/>
                     </a:xfrm>
                     <a:prstGeom prst="rect"/>
                     <a:ln cap="flat"/>
@@ -3324,7 +3342,7 @@
         </w:rPr>
         <w:drawing>
           <wp:inline distT="0" distB="0" distL="0" distR="0">
-            <wp:extent cx="5735320" cy="305435"/>
+            <wp:extent cx="5735955" cy="306070"/>
             <wp:effectExtent l="0" t="0" r="0" b="0"/>
             <wp:docPr id="11" name="Imagen 4"/>
             <wp:cNvGraphicFramePr>
@@ -3334,14 +3352,23 @@
               <a:graphicData uri="http://schemas.openxmlformats.org/drawingml/2006/picture">
                 <pic:pic xmlns:pic="http://schemas.openxmlformats.org/drawingml/2006/picture">
                   <pic:nvPicPr>
-                    <pic:cNvPr id="3" name="Picture 3" descr="/Users/robertovelasquezdean/Library/Group Containers/L48J367XN4.com.infraware.PolarisOffice/EngineTemp/1413/fImage64456215869.png"/>
+                    <pic:cNvPr id="5" name="Picture 5" descr="/Users/robertovelasquezdean/Library/Group Containers/L48J367XN4.com.infraware.PolarisOffice/EngineTemp/2160/fImage325081173.png"/>
                     <pic:cNvPicPr>
                       <a:picLocks noChangeAspect="1" noChangeArrowheads="1"/>
                     </pic:cNvPicPr>
                   </pic:nvPicPr>
                   <pic:blipFill>
-                    <a:blip r:embed="rId7">
+                    <a:blip r:embed="rId9">
                       <a:extLst>
+                        <a:ext uri="{BEBA8EAE-BF5A-486C-A8C5-ECC9F3942E4B}">
+                          <a14:imgProps xmlns:a14="http://schemas.microsoft.com/office/drawing/2010/main">
+                            <a14:imgLayer r:embed="rId10">
+                              <a14:imgEffect>
+                                <a14:sharpenSoften amount="50000"/>
+                              </a14:imgEffect>
+                            </a14:imgLayer>
+                          </a14:imgProps>
+                        </a:ext>
                         <a:ext uri="{28A0092B-C50C-407E-A947-70E740481C1C}">
                           <a14:useLocalDpi xmlns:a14="http://schemas.microsoft.com/office/drawing/2010/main" val="0"/>
                         </a:ext>
@@ -3354,7 +3381,7 @@
                   <pic:spPr>
                     <a:xfrm>
                       <a:off x="0" y="0"/>
-                      <a:ext cx="5735955" cy="306070"/>
+                      <a:ext cx="5736590" cy="306705"/>
                     </a:xfrm>
                     <a:prstGeom prst="rect"/>
                     <a:ln cap="flat"/>
@@ -3455,7 +3482,7 @@
         </w:rPr>
         <w:drawing>
           <wp:inline distT="0" distB="0" distL="0" distR="0">
-            <wp:extent cx="5735320" cy="3225800"/>
+            <wp:extent cx="5735955" cy="3226435"/>
             <wp:effectExtent l="0" t="0" r="0" b="0"/>
             <wp:docPr id="12" name="Imagen 3"/>
             <wp:cNvGraphicFramePr>
@@ -3465,14 +3492,23 @@
               <a:graphicData uri="http://schemas.openxmlformats.org/drawingml/2006/picture">
                 <pic:pic xmlns:pic="http://schemas.openxmlformats.org/drawingml/2006/picture">
                   <pic:nvPicPr>
-                    <pic:cNvPr id="4" name="Picture 4" descr="/Users/robertovelasquezdean/Library/Group Containers/L48J367XN4.com.infraware.PolarisOffice/EngineTemp/1413/fImage322981206670.png"/>
+                    <pic:cNvPr id="7" name="Picture 7" descr="/Users/robertovelasquezdean/Library/Group Containers/L48J367XN4.com.infraware.PolarisOffice/EngineTemp/2160/fImage200874123658.png"/>
                     <pic:cNvPicPr>
                       <a:picLocks noChangeAspect="1" noChangeArrowheads="1"/>
                     </pic:cNvPicPr>
                   </pic:nvPicPr>
                   <pic:blipFill>
-                    <a:blip r:embed="rId8">
+                    <a:blip r:embed="rId11">
                       <a:extLst>
+                        <a:ext uri="{BEBA8EAE-BF5A-486C-A8C5-ECC9F3942E4B}">
+                          <a14:imgProps xmlns:a14="http://schemas.microsoft.com/office/drawing/2010/main">
+                            <a14:imgLayer r:embed="rId12">
+                              <a14:imgEffect>
+                                <a14:sharpenSoften amount="50000"/>
+                              </a14:imgEffect>
+                            </a14:imgLayer>
+                          </a14:imgProps>
+                        </a:ext>
                         <a:ext uri="{28A0092B-C50C-407E-A947-70E740481C1C}">
                           <a14:useLocalDpi xmlns:a14="http://schemas.microsoft.com/office/drawing/2010/main" val="0"/>
                         </a:ext>
@@ -3485,7 +3521,7 @@
                   <pic:spPr>
                     <a:xfrm>
                       <a:off x="0" y="0"/>
-                      <a:ext cx="5735955" cy="3226435"/>
+                      <a:ext cx="5736590" cy="3227070"/>
                     </a:xfrm>
                     <a:prstGeom prst="rect"/>
                     <a:ln cap="flat"/>

</xml_diff>